<commit_message>
Correções no caso de uso Plano de Treinamento e na validação do plano de treinamento.
</commit_message>
<xml_diff>
--- a/PCS/PCS_Fitness Academia-Especificação de Caso de Uso.docx
+++ b/PCS/PCS_Fitness Academia-Especificação de Caso de Uso.docx
@@ -1,6 +1,6 @@
 
 <file path=word/document.xml><?xml version="1.0" encoding="utf-8"?>
-<w:document xmlns:wpc="http://schemas.microsoft.com/office/word/2010/wordprocessingCanvas" xmlns:mc="http://schemas.openxmlformats.org/markup-compatibility/2006" xmlns:o="urn:schemas-microsoft-com:office:office" xmlns:r="http://schemas.openxmlformats.org/officeDocument/2006/relationships" xmlns:m="http://schemas.openxmlformats.org/officeDocument/2006/math" xmlns:v="urn:schemas-microsoft-com:vml" xmlns:wp14="http://schemas.microsoft.com/office/word/2010/wordprocessingDrawing" xmlns:wp="http://schemas.openxmlformats.org/drawingml/2006/wordprocessingDrawing" xmlns:w10="urn:schemas-microsoft-com:office:word" xmlns:w="http://schemas.openxmlformats.org/wordprocessingml/2006/main" xmlns:w14="http://schemas.microsoft.com/office/word/2010/wordml" xmlns:wpg="http://schemas.microsoft.com/office/word/2010/wordprocessingGroup" xmlns:wpi="http://schemas.microsoft.com/office/word/2010/wordprocessingInk" xmlns:wne="http://schemas.microsoft.com/office/word/2006/wordml" xmlns:wps="http://schemas.microsoft.com/office/word/2010/wordprocessingShape" mc:Ignorable="w14 wp14">
+<w:document xmlns:wpc="http://schemas.microsoft.com/office/word/2010/wordprocessingCanvas" xmlns:mc="http://schemas.openxmlformats.org/markup-compatibility/2006" xmlns:o="urn:schemas-microsoft-com:office:office" xmlns:r="http://schemas.openxmlformats.org/officeDocument/2006/relationships" xmlns:m="http://schemas.openxmlformats.org/officeDocument/2006/math" xmlns:v="urn:schemas-microsoft-com:vml" xmlns:wp14="http://schemas.microsoft.com/office/word/2010/wordprocessingDrawing" xmlns:wp="http://schemas.openxmlformats.org/drawingml/2006/wordprocessingDrawing" xmlns:w10="urn:schemas-microsoft-com:office:word" xmlns:w="http://schemas.openxmlformats.org/wordprocessingml/2006/main" xmlns:w14="http://schemas.microsoft.com/office/word/2010/wordml" xmlns:w15="http://schemas.microsoft.com/office/word/2012/wordml" xmlns:wpg="http://schemas.microsoft.com/office/word/2010/wordprocessingGroup" xmlns:wpi="http://schemas.microsoft.com/office/word/2010/wordprocessingInk" xmlns:wne="http://schemas.microsoft.com/office/word/2006/wordml" xmlns:wps="http://schemas.microsoft.com/office/word/2010/wordprocessingShape" mc:Ignorable="w14 w15 wp14">
   <w:body>
     <w:p>
       <w:pPr>
@@ -160,7 +160,7 @@
                     </pic:cNvPicPr>
                   </pic:nvPicPr>
                   <pic:blipFill>
-                    <a:blip r:embed="rId9">
+                    <a:blip r:embed="rId8">
                       <a:extLst>
                         <a:ext uri="{28A0092B-C50C-407E-A947-70E740481C1C}">
                           <a14:useLocalDpi xmlns:a14="http://schemas.microsoft.com/office/drawing/2010/main" val="0"/>
@@ -290,15 +290,7 @@
         <w:rPr>
           <w:rFonts w:ascii="Arial" w:hAnsi="Arial" w:cs="Arial"/>
         </w:rPr>
-        <w:t>17</w:t>
-      </w:r>
-      <w:bookmarkStart w:id="6" w:name="_GoBack"/>
-      <w:bookmarkEnd w:id="6"/>
-      <w:r>
-        <w:rPr>
-          <w:rFonts w:ascii="Arial" w:hAnsi="Arial" w:cs="Arial"/>
-        </w:rPr>
-        <w:t>/04/2013</w:t>
+        <w:t>17/04/2013</w:t>
       </w:r>
     </w:p>
     <w:p>
@@ -331,9 +323,9 @@
           <w:rFonts w:ascii="Arial" w:hAnsi="Arial" w:cs="Arial"/>
         </w:rPr>
         <w:sectPr>
-          <w:headerReference w:type="even" r:id="rId10"/>
-          <w:headerReference w:type="default" r:id="rId11"/>
-          <w:footerReference w:type="default" r:id="rId12"/>
+          <w:headerReference w:type="even" r:id="rId9"/>
+          <w:headerReference w:type="default" r:id="rId10"/>
+          <w:footerReference w:type="default" r:id="rId11"/>
           <w:pgSz w:w="11907" w:h="16840" w:code="9"/>
           <w:pgMar w:top="1276" w:right="1151" w:bottom="851" w:left="1151" w:header="561" w:footer="561" w:gutter="561"/>
           <w:cols w:space="720"/>
@@ -1666,30 +1658,30 @@
         </w:rPr>
         <w:br w:type="page"/>
       </w:r>
-      <w:bookmarkStart w:id="7" w:name="_Toc475509011"/>
-      <w:bookmarkStart w:id="8" w:name="_Toc487603962"/>
-      <w:bookmarkStart w:id="9" w:name="_Ref471394537"/>
-      <w:bookmarkStart w:id="10" w:name="_Toc467473442"/>
-      <w:bookmarkStart w:id="11" w:name="_Toc467473974"/>
-      <w:bookmarkStart w:id="12" w:name="_Toc467477713"/>
-      <w:bookmarkStart w:id="13" w:name="_Toc467494867"/>
-      <w:bookmarkStart w:id="14" w:name="_Toc467495237"/>
-      <w:bookmarkStart w:id="15" w:name="_Toc468086045"/>
-      <w:bookmarkStart w:id="16" w:name="_Toc475507696"/>
-      <w:bookmarkStart w:id="17" w:name="_Toc487017267"/>
+      <w:bookmarkStart w:id="6" w:name="_Toc475509011"/>
+      <w:bookmarkStart w:id="7" w:name="_Toc487603962"/>
+      <w:bookmarkStart w:id="8" w:name="_Ref471394537"/>
+      <w:bookmarkStart w:id="9" w:name="_Toc467473442"/>
+      <w:bookmarkStart w:id="10" w:name="_Toc467473974"/>
+      <w:bookmarkStart w:id="11" w:name="_Toc467477713"/>
+      <w:bookmarkStart w:id="12" w:name="_Toc467494867"/>
+      <w:bookmarkStart w:id="13" w:name="_Toc467495237"/>
+      <w:bookmarkStart w:id="14" w:name="_Toc468086045"/>
+      <w:bookmarkStart w:id="15" w:name="_Toc475507696"/>
+      <w:bookmarkStart w:id="16" w:name="_Toc487017267"/>
     </w:p>
     <w:p>
       <w:pPr>
         <w:pStyle w:val="Ttulo1"/>
       </w:pPr>
-      <w:bookmarkStart w:id="18" w:name="_Toc357366148"/>
+      <w:bookmarkStart w:id="17" w:name="_Toc357366148"/>
       <w:r>
         <w:lastRenderedPageBreak/>
         <w:t>Casos de Uso</w:t>
       </w:r>
+      <w:bookmarkEnd w:id="6"/>
       <w:bookmarkEnd w:id="7"/>
-      <w:bookmarkEnd w:id="8"/>
-      <w:bookmarkEnd w:id="18"/>
+      <w:bookmarkEnd w:id="17"/>
     </w:p>
     <w:p/>
     <w:p>
@@ -1707,7 +1699,7 @@
           <w:u w:val="single"/>
         </w:rPr>
       </w:pPr>
-      <w:bookmarkStart w:id="19" w:name="_Toc357366149"/>
+      <w:bookmarkStart w:id="18" w:name="_Toc357366149"/>
       <w:r>
         <w:rPr>
           <w:sz w:val="28"/>
@@ -1764,7 +1756,7 @@
         </w:rPr>
         <w:t>Cliente</w:t>
       </w:r>
-      <w:bookmarkEnd w:id="19"/>
+      <w:bookmarkEnd w:id="18"/>
     </w:p>
     <w:p>
       <w:pPr>
@@ -1901,7 +1893,7 @@
           <w:sz w:val="24"/>
         </w:rPr>
       </w:pPr>
-      <w:bookmarkStart w:id="20" w:name="_Toc357366150"/>
+      <w:bookmarkStart w:id="19" w:name="_Toc357366150"/>
       <w:r>
         <w:rPr>
           <w:rFonts w:ascii="Arial" w:hAnsi="Arial" w:cs="Arial"/>
@@ -1909,7 +1901,7 @@
         </w:rPr>
         <w:t>Fluxo Básico</w:t>
       </w:r>
-      <w:bookmarkEnd w:id="20"/>
+      <w:bookmarkEnd w:id="19"/>
     </w:p>
     <w:p>
       <w:pPr>
@@ -3137,7 +3129,7 @@
           <w:sz w:val="24"/>
         </w:rPr>
       </w:pPr>
-      <w:bookmarkStart w:id="21" w:name="_Toc357366151"/>
+      <w:bookmarkStart w:id="20" w:name="_Toc357366151"/>
       <w:r>
         <w:rPr>
           <w:rFonts w:ascii="Arial" w:hAnsi="Arial" w:cs="Arial"/>
@@ -3145,7 +3137,7 @@
         </w:rPr>
         <w:t>Fluxos Alternativos e de Exceções</w:t>
       </w:r>
-      <w:bookmarkEnd w:id="21"/>
+      <w:bookmarkEnd w:id="20"/>
     </w:p>
     <w:p>
       <w:pPr>
@@ -3287,6 +3279,7 @@
         <w:t>Campos Obrigatórios não preenchidos</w:t>
       </w:r>
     </w:p>
+    <w:bookmarkEnd w:id="8"/>
     <w:bookmarkEnd w:id="9"/>
     <w:bookmarkEnd w:id="10"/>
     <w:bookmarkEnd w:id="11"/>
@@ -3295,7 +3288,6 @@
     <w:bookmarkEnd w:id="14"/>
     <w:bookmarkEnd w:id="15"/>
     <w:bookmarkEnd w:id="16"/>
-    <w:bookmarkEnd w:id="17"/>
     <w:p>
       <w:pPr>
         <w:numPr>
@@ -3316,7 +3308,13 @@
         <w:t xml:space="preserve"> o sistema emite uma mensagem “</w:t>
       </w:r>
       <w:r>
-        <w:t>Campos obrigatórios não foram preenchidos”</w:t>
+        <w:t>Campo obrigatório não preenchido</w:t>
+      </w:r>
+      <w:r>
+        <w:t>: [nome do campo]</w:t>
+      </w:r>
+      <w:r>
+        <w:t>”</w:t>
       </w:r>
       <w:r>
         <w:t>.</w:t>
@@ -3473,7 +3471,7 @@
           <w:u w:val="single"/>
         </w:rPr>
       </w:pPr>
-      <w:bookmarkStart w:id="22" w:name="_Toc357366152"/>
+      <w:bookmarkStart w:id="21" w:name="_Toc357366152"/>
       <w:r>
         <w:rPr>
           <w:sz w:val="28"/>
@@ -3522,7 +3520,7 @@
         </w:rPr>
         <w:t>Manter Plano de Treinamento</w:t>
       </w:r>
-      <w:bookmarkEnd w:id="22"/>
+      <w:bookmarkEnd w:id="21"/>
     </w:p>
     <w:p>
       <w:pPr>
@@ -3639,7 +3637,7 @@
           <w:sz w:val="24"/>
         </w:rPr>
       </w:pPr>
-      <w:bookmarkStart w:id="23" w:name="_Toc357366153"/>
+      <w:bookmarkStart w:id="22" w:name="_Toc357366153"/>
       <w:r>
         <w:rPr>
           <w:rFonts w:ascii="Arial" w:hAnsi="Arial" w:cs="Arial"/>
@@ -3647,7 +3645,7 @@
         </w:rPr>
         <w:t>Fluxo Básico</w:t>
       </w:r>
-      <w:bookmarkEnd w:id="23"/>
+      <w:bookmarkEnd w:id="22"/>
     </w:p>
     <w:p>
       <w:pPr>
@@ -3684,7 +3682,14 @@
         <w:rPr>
           <w:rFonts w:ascii="Arial" w:hAnsi="Arial" w:cs="Arial"/>
         </w:rPr>
-        <w:t>O sistema exibe uma tela de pesquisa para o instrutor pesquisar os Planos de Treinamento de um determinado cliente/aluno. Nesta mesma tela o sistema exibe as opções “Pesquisar”, “Novo” [SB001] Incluir Plano de Treinamento, “Alterar Plano de Treinamento” [SB002] e “Excluir Plano de Treinamento [SB003]” O Instrutor deve informar:</w:t>
+        <w:t xml:space="preserve">O sistema exibe uma tela de pesquisa para o instrutor pesquisar os Planos de Treinamento de um determinado cliente/aluno. Nesta mesma tela o sistema exibe as opções “Pesquisar”, “Novo” [SB001] Incluir Plano de Treinamento, “Alterar Plano de </w:t>
+      </w:r>
+      <w:r>
+        <w:rPr>
+          <w:rFonts w:ascii="Arial" w:hAnsi="Arial" w:cs="Arial"/>
+        </w:rPr>
+        <w:lastRenderedPageBreak/>
+        <w:t>Treinamento” [SB002] e “Excluir Plano de Treinamento [SB003]” O Instrutor deve informar:</w:t>
       </w:r>
     </w:p>
     <w:p>
@@ -3703,7 +3708,6 @@
         <w:rPr>
           <w:rFonts w:ascii="Arial" w:hAnsi="Arial" w:cs="Arial"/>
         </w:rPr>
-        <w:lastRenderedPageBreak/>
         <w:t>Cliente</w:t>
       </w:r>
     </w:p>
@@ -3829,7 +3833,15 @@
         <w:rPr>
           <w:rFonts w:ascii="Arial" w:hAnsi="Arial" w:cs="Arial"/>
         </w:rPr>
-        <w:t>O Instrutor pode, opcionalmente, selecionar um dos registros listados para alteração ([SB002] Alterar Plano de Treinamento) ou exclusão ([SB003] Excluir Plano de Treinamento).</w:t>
+        <w:t>O Instrutor pode, opcionalmente, selecionar um dos registros listados para alter</w:t>
+      </w:r>
+      <w:bookmarkStart w:id="23" w:name="_GoBack"/>
+      <w:bookmarkEnd w:id="23"/>
+      <w:r>
+        <w:rPr>
+          <w:rFonts w:ascii="Arial" w:hAnsi="Arial" w:cs="Arial"/>
+        </w:rPr>
+        <w:t>ação ([SB002] Alterar Plano de Treinamento) ou exclusão ([SB003] Excluir Plano de Treinamento).</w:t>
       </w:r>
     </w:p>
     <w:p>
@@ -4079,7 +4091,19 @@
         <w:rPr>
           <w:rFonts w:ascii="Arial" w:hAnsi="Arial" w:cs="Arial"/>
         </w:rPr>
-        <w:t>Após digitar as informações o instrutor confirma a inclusão do plano ([FA002] Campos obrigatórios não preenchidos).</w:t>
+        <w:t>Após digitar as informações o instrutor confirma a inclusão do plano ([FA002] Campos obrigatórios não preenchidos)</w:t>
+      </w:r>
+      <w:r>
+        <w:rPr>
+          <w:rFonts w:ascii="Arial" w:hAnsi="Arial" w:cs="Arial"/>
+        </w:rPr>
+        <w:t xml:space="preserve">, </w:t>
+      </w:r>
+      <w:r>
+        <w:rPr>
+          <w:rFonts w:ascii="Arial" w:hAnsi="Arial" w:cs="Arial"/>
+        </w:rPr>
+        <w:t>([FA004] O plano de treinamento deve ter exercícios).</w:t>
       </w:r>
     </w:p>
     <w:p>
@@ -4240,7 +4264,19 @@
         <w:rPr>
           <w:rFonts w:ascii="Arial" w:hAnsi="Arial" w:cs="Arial"/>
         </w:rPr>
-        <w:t>O Instrutor confirma a alteração. ([FAE002] Campos obrigatórios não preenchidos).</w:t>
+        <w:t>O Instrutor confirma a alteração. ([FAE002] Campos obrigatórios não preenchidos)</w:t>
+      </w:r>
+      <w:r>
+        <w:rPr>
+          <w:rFonts w:ascii="Arial" w:hAnsi="Arial" w:cs="Arial"/>
+        </w:rPr>
+        <w:t>, ([FA004] O plano de treinamento deve ter exercícios)</w:t>
+      </w:r>
+      <w:r>
+        <w:rPr>
+          <w:rFonts w:ascii="Arial" w:hAnsi="Arial" w:cs="Arial"/>
+        </w:rPr>
+        <w:t>.</w:t>
       </w:r>
     </w:p>
     <w:p>
@@ -4544,10 +4580,13 @@
         <w:t>não tenham sido preenchidos</w:t>
       </w:r>
       <w:r>
-        <w:t xml:space="preserve"> o sistema emite uma mensagem “</w:t>
-      </w:r>
-      <w:r>
-        <w:t>Campos obrigatórios não foram preenchidos”</w:t>
+        <w:t xml:space="preserve"> o sistema emite uma mensagem </w:t>
+      </w:r>
+      <w:r>
+        <w:t>“</w:t>
+      </w:r>
+      <w:r>
+        <w:t>Campo obrigatório não preenchido: [nome do campo]”</w:t>
       </w:r>
       <w:r>
         <w:t>.</w:t>
@@ -4598,6 +4637,95 @@
       </w:pPr>
       <w:r>
         <w:t xml:space="preserve">Se a pesquisa não encontrar registros, no lugar da lista a ser exibida o sistema apresenta a mensagem “A pesquisa não encontrou registros”. </w:t>
+      </w:r>
+    </w:p>
+    <w:p>
+      <w:pPr>
+        <w:pStyle w:val="Ttulo4"/>
+        <w:numPr>
+          <w:ilvl w:val="0"/>
+          <w:numId w:val="0"/>
+        </w:numPr>
+        <w:rPr>
+          <w:rFonts w:ascii="Arial" w:hAnsi="Arial" w:cs="Arial"/>
+          <w:b/>
+        </w:rPr>
+      </w:pPr>
+      <w:r>
+        <w:rPr>
+          <w:rFonts w:ascii="Arial" w:hAnsi="Arial" w:cs="Arial"/>
+          <w:b/>
+        </w:rPr>
+        <w:t>FAE00</w:t>
+      </w:r>
+      <w:r>
+        <w:rPr>
+          <w:rFonts w:ascii="Arial" w:hAnsi="Arial" w:cs="Arial"/>
+          <w:b/>
+        </w:rPr>
+        <w:t>4</w:t>
+      </w:r>
+      <w:r>
+        <w:rPr>
+          <w:rFonts w:ascii="Arial" w:hAnsi="Arial" w:cs="Arial"/>
+          <w:b/>
+        </w:rPr>
+        <w:t xml:space="preserve"> </w:t>
+      </w:r>
+      <w:r>
+        <w:rPr>
+          <w:rFonts w:ascii="Arial" w:hAnsi="Arial" w:cs="Arial"/>
+          <w:b/>
+        </w:rPr>
+        <w:t xml:space="preserve">– </w:t>
+      </w:r>
+      <w:r>
+        <w:rPr>
+          <w:rFonts w:ascii="Arial" w:hAnsi="Arial" w:cs="Arial"/>
+          <w:b/>
+        </w:rPr>
+        <w:t xml:space="preserve">O plano de treinamento deve ter </w:t>
+      </w:r>
+      <w:r>
+        <w:rPr>
+          <w:rFonts w:ascii="Arial" w:hAnsi="Arial" w:cs="Arial"/>
+          <w:b/>
+        </w:rPr>
+        <w:t>exercícios</w:t>
+      </w:r>
+    </w:p>
+    <w:p>
+      <w:pPr>
+        <w:pStyle w:val="PargrafodaLista"/>
+        <w:numPr>
+          <w:ilvl w:val="0"/>
+          <w:numId w:val="116"/>
+        </w:numPr>
+        <w:ind w:left="357" w:hanging="357"/>
+      </w:pPr>
+      <w:r>
+        <w:t xml:space="preserve">O sistema verifica </w:t>
+      </w:r>
+      <w:r>
+        <w:t>existe pelo menos um exercício cadastrado no plano de treinamento</w:t>
+      </w:r>
+      <w:r>
+        <w:t xml:space="preserve">, caso </w:t>
+      </w:r>
+      <w:r>
+        <w:t>não tenha</w:t>
+      </w:r>
+      <w:r>
+        <w:t xml:space="preserve"> o sistema emite uma mensagem “</w:t>
+      </w:r>
+      <w:r>
+        <w:t>O plano de treinamento deve ter um ou mais exercícios!</w:t>
+      </w:r>
+      <w:r>
+        <w:t>”</w:t>
+      </w:r>
+      <w:r>
+        <w:t>.</w:t>
       </w:r>
     </w:p>
     <w:p/>
@@ -5144,6 +5272,7 @@
         <w:rPr>
           <w:rFonts w:ascii="Arial" w:hAnsi="Arial" w:cs="Arial"/>
         </w:rPr>
+        <w:lastRenderedPageBreak/>
         <w:t xml:space="preserve">O Instrutor confirma a alteração. ([FAE002] Campos obrigatórios não preenchidos) ou cancela ([FAE001] cancelar modificações) as alterações. </w:t>
       </w:r>
     </w:p>
@@ -5192,7 +5321,6 @@
           <w:rFonts w:ascii="Arial" w:hAnsi="Arial" w:cs="Arial"/>
           <w:b/>
         </w:rPr>
-        <w:lastRenderedPageBreak/>
         <w:t>SUB003 – Excluir Exercício</w:t>
       </w:r>
     </w:p>
@@ -5484,10 +5612,13 @@
         <w:t>não tenham sido preenchidos</w:t>
       </w:r>
       <w:r>
-        <w:t xml:space="preserve"> o sistema emite uma mensagem “</w:t>
-      </w:r>
-      <w:r>
-        <w:t>Campos obrigatórios não foram preenchidos”</w:t>
+        <w:t xml:space="preserve"> o sistema emite uma mensagem </w:t>
+      </w:r>
+      <w:r>
+        <w:t>“</w:t>
+      </w:r>
+      <w:r>
+        <w:t>Campo obrigatório não preenchido: [nome do campo]”</w:t>
       </w:r>
       <w:r>
         <w:t>.</w:t>
@@ -5829,6 +5960,7 @@
         <w:rPr>
           <w:rFonts w:ascii="Arial" w:hAnsi="Arial" w:cs="Arial"/>
         </w:rPr>
+        <w:lastRenderedPageBreak/>
         <w:t>O Instrutor clica no botão “Pesquisar”</w:t>
       </w:r>
       <w:r>
@@ -6462,23 +6594,17 @@
         <w:t>não tenham sido preenchidos</w:t>
       </w:r>
       <w:r>
-        <w:t xml:space="preserve"> o sistema emite uma mensagem “</w:t>
-      </w:r>
-      <w:r>
-        <w:t>Campos obrigatórios não foram preenchidos”</w:t>
+        <w:t xml:space="preserve"> o sistema emite uma mensagem </w:t>
+      </w:r>
+      <w:r>
+        <w:t>“</w:t>
+      </w:r>
+      <w:r>
+        <w:t>Campo obrigatório não preenchido: [nome do campo]”</w:t>
       </w:r>
       <w:r>
         <w:t>.</w:t>
       </w:r>
-    </w:p>
-    <w:p>
-      <w:pPr>
-        <w:rPr>
-          <w:rFonts w:ascii="Arial" w:hAnsi="Arial" w:cs="Arial"/>
-          <w:b/>
-          <w:sz w:val="24"/>
-        </w:rPr>
-      </w:pPr>
     </w:p>
     <w:p>
       <w:pPr>
@@ -6544,6 +6670,7 @@
           <w:rFonts w:ascii="Arial" w:hAnsi="Arial" w:cs="Arial"/>
           <w:b/>
         </w:rPr>
+        <w:lastRenderedPageBreak/>
         <w:t>FAE004</w:t>
       </w:r>
       <w:r>
@@ -6577,8 +6704,8 @@
     <w:p/>
     <w:p/>
     <w:sectPr>
-      <w:headerReference w:type="default" r:id="rId13"/>
-      <w:footerReference w:type="default" r:id="rId14"/>
+      <w:headerReference w:type="default" r:id="rId12"/>
+      <w:footerReference w:type="default" r:id="rId13"/>
       <w:pgSz w:w="11906" w:h="16838" w:code="9"/>
       <w:pgMar w:top="1701" w:right="1418" w:bottom="709" w:left="1418" w:header="680" w:footer="680" w:gutter="0"/>
       <w:lnNumType w:countBy="1"/>
@@ -6589,7 +6716,7 @@
 </file>
 
 <file path=word/endnotes.xml><?xml version="1.0" encoding="utf-8"?>
-<w:endnotes xmlns:wpc="http://schemas.microsoft.com/office/word/2010/wordprocessingCanvas" xmlns:mc="http://schemas.openxmlformats.org/markup-compatibility/2006" xmlns:o="urn:schemas-microsoft-com:office:office" xmlns:r="http://schemas.openxmlformats.org/officeDocument/2006/relationships" xmlns:m="http://schemas.openxmlformats.org/officeDocument/2006/math" xmlns:v="urn:schemas-microsoft-com:vml" xmlns:wp14="http://schemas.microsoft.com/office/word/2010/wordprocessingDrawing" xmlns:wp="http://schemas.openxmlformats.org/drawingml/2006/wordprocessingDrawing" xmlns:w10="urn:schemas-microsoft-com:office:word" xmlns:w="http://schemas.openxmlformats.org/wordprocessingml/2006/main" xmlns:w14="http://schemas.microsoft.com/office/word/2010/wordml" xmlns:wpg="http://schemas.microsoft.com/office/word/2010/wordprocessingGroup" xmlns:wpi="http://schemas.microsoft.com/office/word/2010/wordprocessingInk" xmlns:wne="http://schemas.microsoft.com/office/word/2006/wordml" xmlns:wps="http://schemas.microsoft.com/office/word/2010/wordprocessingShape" mc:Ignorable="w14 wp14">
+<w:endnotes xmlns:wpc="http://schemas.microsoft.com/office/word/2010/wordprocessingCanvas" xmlns:mc="http://schemas.openxmlformats.org/markup-compatibility/2006" xmlns:o="urn:schemas-microsoft-com:office:office" xmlns:r="http://schemas.openxmlformats.org/officeDocument/2006/relationships" xmlns:m="http://schemas.openxmlformats.org/officeDocument/2006/math" xmlns:v="urn:schemas-microsoft-com:vml" xmlns:wp14="http://schemas.microsoft.com/office/word/2010/wordprocessingDrawing" xmlns:wp="http://schemas.openxmlformats.org/drawingml/2006/wordprocessingDrawing" xmlns:w10="urn:schemas-microsoft-com:office:word" xmlns:w="http://schemas.openxmlformats.org/wordprocessingml/2006/main" xmlns:w14="http://schemas.microsoft.com/office/word/2010/wordml" xmlns:w15="http://schemas.microsoft.com/office/word/2012/wordml" xmlns:wpg="http://schemas.microsoft.com/office/word/2010/wordprocessingGroup" xmlns:wpi="http://schemas.microsoft.com/office/word/2010/wordprocessingInk" xmlns:wne="http://schemas.microsoft.com/office/word/2006/wordml" xmlns:wps="http://schemas.microsoft.com/office/word/2010/wordprocessingShape" mc:Ignorable="w14 w15 wp14">
   <w:endnote w:type="separator" w:id="-1">
     <w:p>
       <w:r>
@@ -6608,7 +6735,7 @@
 </file>
 
 <file path=word/footer1.xml><?xml version="1.0" encoding="utf-8"?>
-<w:ftr xmlns:wpc="http://schemas.microsoft.com/office/word/2010/wordprocessingCanvas" xmlns:mc="http://schemas.openxmlformats.org/markup-compatibility/2006" xmlns:o="urn:schemas-microsoft-com:office:office" xmlns:r="http://schemas.openxmlformats.org/officeDocument/2006/relationships" xmlns:m="http://schemas.openxmlformats.org/officeDocument/2006/math" xmlns:v="urn:schemas-microsoft-com:vml" xmlns:wp14="http://schemas.microsoft.com/office/word/2010/wordprocessingDrawing" xmlns:wp="http://schemas.openxmlformats.org/drawingml/2006/wordprocessingDrawing" xmlns:w10="urn:schemas-microsoft-com:office:word" xmlns:w="http://schemas.openxmlformats.org/wordprocessingml/2006/main" xmlns:w14="http://schemas.microsoft.com/office/word/2010/wordml" xmlns:wpg="http://schemas.microsoft.com/office/word/2010/wordprocessingGroup" xmlns:wpi="http://schemas.microsoft.com/office/word/2010/wordprocessingInk" xmlns:wne="http://schemas.microsoft.com/office/word/2006/wordml" xmlns:wps="http://schemas.microsoft.com/office/word/2010/wordprocessingShape" mc:Ignorable="w14 wp14">
+<w:ftr xmlns:wpc="http://schemas.microsoft.com/office/word/2010/wordprocessingCanvas" xmlns:mc="http://schemas.openxmlformats.org/markup-compatibility/2006" xmlns:o="urn:schemas-microsoft-com:office:office" xmlns:r="http://schemas.openxmlformats.org/officeDocument/2006/relationships" xmlns:m="http://schemas.openxmlformats.org/officeDocument/2006/math" xmlns:v="urn:schemas-microsoft-com:vml" xmlns:wp14="http://schemas.microsoft.com/office/word/2010/wordprocessingDrawing" xmlns:wp="http://schemas.openxmlformats.org/drawingml/2006/wordprocessingDrawing" xmlns:w10="urn:schemas-microsoft-com:office:word" xmlns:w="http://schemas.openxmlformats.org/wordprocessingml/2006/main" xmlns:w14="http://schemas.microsoft.com/office/word/2010/wordml" xmlns:w15="http://schemas.microsoft.com/office/word/2012/wordml" xmlns:wpg="http://schemas.microsoft.com/office/word/2010/wordprocessingGroup" xmlns:wpi="http://schemas.microsoft.com/office/word/2010/wordprocessingInk" xmlns:wne="http://schemas.microsoft.com/office/word/2006/wordml" xmlns:wps="http://schemas.microsoft.com/office/word/2010/wordprocessingShape" mc:Ignorable="w14 w15 wp14">
   <w:tbl>
     <w:tblPr>
       <w:tblW w:w="0" w:type="auto"/>
@@ -6874,7 +7001,7 @@
 </file>
 
 <file path=word/footer2.xml><?xml version="1.0" encoding="utf-8"?>
-<w:ftr xmlns:wpc="http://schemas.microsoft.com/office/word/2010/wordprocessingCanvas" xmlns:mc="http://schemas.openxmlformats.org/markup-compatibility/2006" xmlns:o="urn:schemas-microsoft-com:office:office" xmlns:r="http://schemas.openxmlformats.org/officeDocument/2006/relationships" xmlns:m="http://schemas.openxmlformats.org/officeDocument/2006/math" xmlns:v="urn:schemas-microsoft-com:vml" xmlns:wp14="http://schemas.microsoft.com/office/word/2010/wordprocessingDrawing" xmlns:wp="http://schemas.openxmlformats.org/drawingml/2006/wordprocessingDrawing" xmlns:w10="urn:schemas-microsoft-com:office:word" xmlns:w="http://schemas.openxmlformats.org/wordprocessingml/2006/main" xmlns:w14="http://schemas.microsoft.com/office/word/2010/wordml" xmlns:wpg="http://schemas.microsoft.com/office/word/2010/wordprocessingGroup" xmlns:wpi="http://schemas.microsoft.com/office/word/2010/wordprocessingInk" xmlns:wne="http://schemas.microsoft.com/office/word/2006/wordml" xmlns:wps="http://schemas.microsoft.com/office/word/2010/wordprocessingShape" mc:Ignorable="w14 wp14">
+<w:ftr xmlns:wpc="http://schemas.microsoft.com/office/word/2010/wordprocessingCanvas" xmlns:mc="http://schemas.openxmlformats.org/markup-compatibility/2006" xmlns:o="urn:schemas-microsoft-com:office:office" xmlns:r="http://schemas.openxmlformats.org/officeDocument/2006/relationships" xmlns:m="http://schemas.openxmlformats.org/officeDocument/2006/math" xmlns:v="urn:schemas-microsoft-com:vml" xmlns:wp14="http://schemas.microsoft.com/office/word/2010/wordprocessingDrawing" xmlns:wp="http://schemas.openxmlformats.org/drawingml/2006/wordprocessingDrawing" xmlns:w10="urn:schemas-microsoft-com:office:word" xmlns:w="http://schemas.openxmlformats.org/wordprocessingml/2006/main" xmlns:w14="http://schemas.microsoft.com/office/word/2010/wordml" xmlns:w15="http://schemas.microsoft.com/office/word/2012/wordml" xmlns:wpg="http://schemas.microsoft.com/office/word/2010/wordprocessingGroup" xmlns:wpi="http://schemas.microsoft.com/office/word/2010/wordprocessingInk" xmlns:wne="http://schemas.microsoft.com/office/word/2006/wordml" xmlns:wps="http://schemas.microsoft.com/office/word/2010/wordprocessingShape" mc:Ignorable="w14 w15 wp14">
   <w:p>
     <w:pPr>
       <w:rPr>
@@ -6886,7 +7013,7 @@
 </file>
 
 <file path=word/footnotes.xml><?xml version="1.0" encoding="utf-8"?>
-<w:footnotes xmlns:wpc="http://schemas.microsoft.com/office/word/2010/wordprocessingCanvas" xmlns:mc="http://schemas.openxmlformats.org/markup-compatibility/2006" xmlns:o="urn:schemas-microsoft-com:office:office" xmlns:r="http://schemas.openxmlformats.org/officeDocument/2006/relationships" xmlns:m="http://schemas.openxmlformats.org/officeDocument/2006/math" xmlns:v="urn:schemas-microsoft-com:vml" xmlns:wp14="http://schemas.microsoft.com/office/word/2010/wordprocessingDrawing" xmlns:wp="http://schemas.openxmlformats.org/drawingml/2006/wordprocessingDrawing" xmlns:w10="urn:schemas-microsoft-com:office:word" xmlns:w="http://schemas.openxmlformats.org/wordprocessingml/2006/main" xmlns:w14="http://schemas.microsoft.com/office/word/2010/wordml" xmlns:wpg="http://schemas.microsoft.com/office/word/2010/wordprocessingGroup" xmlns:wpi="http://schemas.microsoft.com/office/word/2010/wordprocessingInk" xmlns:wne="http://schemas.microsoft.com/office/word/2006/wordml" xmlns:wps="http://schemas.microsoft.com/office/word/2010/wordprocessingShape" mc:Ignorable="w14 wp14">
+<w:footnotes xmlns:wpc="http://schemas.microsoft.com/office/word/2010/wordprocessingCanvas" xmlns:mc="http://schemas.openxmlformats.org/markup-compatibility/2006" xmlns:o="urn:schemas-microsoft-com:office:office" xmlns:r="http://schemas.openxmlformats.org/officeDocument/2006/relationships" xmlns:m="http://schemas.openxmlformats.org/officeDocument/2006/math" xmlns:v="urn:schemas-microsoft-com:vml" xmlns:wp14="http://schemas.microsoft.com/office/word/2010/wordprocessingDrawing" xmlns:wp="http://schemas.openxmlformats.org/drawingml/2006/wordprocessingDrawing" xmlns:w10="urn:schemas-microsoft-com:office:word" xmlns:w="http://schemas.openxmlformats.org/wordprocessingml/2006/main" xmlns:w14="http://schemas.microsoft.com/office/word/2010/wordml" xmlns:w15="http://schemas.microsoft.com/office/word/2012/wordml" xmlns:wpg="http://schemas.microsoft.com/office/word/2010/wordprocessingGroup" xmlns:wpi="http://schemas.microsoft.com/office/word/2010/wordprocessingInk" xmlns:wne="http://schemas.microsoft.com/office/word/2006/wordml" xmlns:wps="http://schemas.microsoft.com/office/word/2010/wordprocessingShape" mc:Ignorable="w14 w15 wp14">
   <w:footnote w:type="separator" w:id="-1">
     <w:p>
       <w:r>
@@ -6905,7 +7032,7 @@
 </file>
 
 <file path=word/header1.xml><?xml version="1.0" encoding="utf-8"?>
-<w:hdr xmlns:wpc="http://schemas.microsoft.com/office/word/2010/wordprocessingCanvas" xmlns:mc="http://schemas.openxmlformats.org/markup-compatibility/2006" xmlns:o="urn:schemas-microsoft-com:office:office" xmlns:r="http://schemas.openxmlformats.org/officeDocument/2006/relationships" xmlns:m="http://schemas.openxmlformats.org/officeDocument/2006/math" xmlns:v="urn:schemas-microsoft-com:vml" xmlns:wp14="http://schemas.microsoft.com/office/word/2010/wordprocessingDrawing" xmlns:wp="http://schemas.openxmlformats.org/drawingml/2006/wordprocessingDrawing" xmlns:w10="urn:schemas-microsoft-com:office:word" xmlns:w="http://schemas.openxmlformats.org/wordprocessingml/2006/main" xmlns:w14="http://schemas.microsoft.com/office/word/2010/wordml" xmlns:wpg="http://schemas.microsoft.com/office/word/2010/wordprocessingGroup" xmlns:wpi="http://schemas.microsoft.com/office/word/2010/wordprocessingInk" xmlns:wne="http://schemas.microsoft.com/office/word/2006/wordml" xmlns:wps="http://schemas.microsoft.com/office/word/2010/wordprocessingShape" mc:Ignorable="w14 wp14">
+<w:hdr xmlns:wpc="http://schemas.microsoft.com/office/word/2010/wordprocessingCanvas" xmlns:mc="http://schemas.openxmlformats.org/markup-compatibility/2006" xmlns:o="urn:schemas-microsoft-com:office:office" xmlns:r="http://schemas.openxmlformats.org/officeDocument/2006/relationships" xmlns:m="http://schemas.openxmlformats.org/officeDocument/2006/math" xmlns:v="urn:schemas-microsoft-com:vml" xmlns:wp14="http://schemas.microsoft.com/office/word/2010/wordprocessingDrawing" xmlns:wp="http://schemas.openxmlformats.org/drawingml/2006/wordprocessingDrawing" xmlns:w10="urn:schemas-microsoft-com:office:word" xmlns:w="http://schemas.openxmlformats.org/wordprocessingml/2006/main" xmlns:w14="http://schemas.microsoft.com/office/word/2010/wordml" xmlns:w15="http://schemas.microsoft.com/office/word/2012/wordml" xmlns:wpg="http://schemas.microsoft.com/office/word/2010/wordprocessingGroup" xmlns:wpi="http://schemas.microsoft.com/office/word/2010/wordprocessingInk" xmlns:wne="http://schemas.microsoft.com/office/word/2006/wordml" xmlns:wps="http://schemas.microsoft.com/office/word/2010/wordprocessingShape" mc:Ignorable="w14 w15 wp14">
   <w:p>
     <w:r>
       <w:rPr>
@@ -6979,7 +7106,7 @@
 </file>
 
 <file path=word/header2.xml><?xml version="1.0" encoding="utf-8"?>
-<w:hdr xmlns:wpc="http://schemas.microsoft.com/office/word/2010/wordprocessingCanvas" xmlns:mc="http://schemas.openxmlformats.org/markup-compatibility/2006" xmlns:o="urn:schemas-microsoft-com:office:office" xmlns:r="http://schemas.openxmlformats.org/officeDocument/2006/relationships" xmlns:m="http://schemas.openxmlformats.org/officeDocument/2006/math" xmlns:v="urn:schemas-microsoft-com:vml" xmlns:wp14="http://schemas.microsoft.com/office/word/2010/wordprocessingDrawing" xmlns:wp="http://schemas.openxmlformats.org/drawingml/2006/wordprocessingDrawing" xmlns:w10="urn:schemas-microsoft-com:office:word" xmlns:w="http://schemas.openxmlformats.org/wordprocessingml/2006/main" xmlns:w14="http://schemas.microsoft.com/office/word/2010/wordml" xmlns:wpg="http://schemas.microsoft.com/office/word/2010/wordprocessingGroup" xmlns:wpi="http://schemas.microsoft.com/office/word/2010/wordprocessingInk" xmlns:wne="http://schemas.microsoft.com/office/word/2006/wordml" xmlns:wps="http://schemas.microsoft.com/office/word/2010/wordprocessingShape" mc:Ignorable="w14 wp14">
+<w:hdr xmlns:wpc="http://schemas.microsoft.com/office/word/2010/wordprocessingCanvas" xmlns:mc="http://schemas.openxmlformats.org/markup-compatibility/2006" xmlns:o="urn:schemas-microsoft-com:office:office" xmlns:r="http://schemas.openxmlformats.org/officeDocument/2006/relationships" xmlns:m="http://schemas.openxmlformats.org/officeDocument/2006/math" xmlns:v="urn:schemas-microsoft-com:vml" xmlns:wp14="http://schemas.microsoft.com/office/word/2010/wordprocessingDrawing" xmlns:wp="http://schemas.openxmlformats.org/drawingml/2006/wordprocessingDrawing" xmlns:w10="urn:schemas-microsoft-com:office:word" xmlns:w="http://schemas.openxmlformats.org/wordprocessingml/2006/main" xmlns:w14="http://schemas.microsoft.com/office/word/2010/wordml" xmlns:w15="http://schemas.microsoft.com/office/word/2012/wordml" xmlns:wpg="http://schemas.microsoft.com/office/word/2010/wordprocessingGroup" xmlns:wpi="http://schemas.microsoft.com/office/word/2010/wordprocessingInk" xmlns:wne="http://schemas.microsoft.com/office/word/2006/wordml" xmlns:wps="http://schemas.microsoft.com/office/word/2010/wordprocessingShape" mc:Ignorable="w14 w15 wp14">
   <w:p>
     <w:pPr>
       <w:pBdr>
@@ -7125,7 +7252,7 @@
 </file>
 
 <file path=word/header3.xml><?xml version="1.0" encoding="utf-8"?>
-<w:hdr xmlns:wpc="http://schemas.microsoft.com/office/word/2010/wordprocessingCanvas" xmlns:mc="http://schemas.openxmlformats.org/markup-compatibility/2006" xmlns:o="urn:schemas-microsoft-com:office:office" xmlns:r="http://schemas.openxmlformats.org/officeDocument/2006/relationships" xmlns:m="http://schemas.openxmlformats.org/officeDocument/2006/math" xmlns:v="urn:schemas-microsoft-com:vml" xmlns:wp14="http://schemas.microsoft.com/office/word/2010/wordprocessingDrawing" xmlns:wp="http://schemas.openxmlformats.org/drawingml/2006/wordprocessingDrawing" xmlns:w10="urn:schemas-microsoft-com:office:word" xmlns:w="http://schemas.openxmlformats.org/wordprocessingml/2006/main" xmlns:w14="http://schemas.microsoft.com/office/word/2010/wordml" xmlns:wpg="http://schemas.microsoft.com/office/word/2010/wordprocessingGroup" xmlns:wpi="http://schemas.microsoft.com/office/word/2010/wordprocessingInk" xmlns:wne="http://schemas.microsoft.com/office/word/2006/wordml" xmlns:wps="http://schemas.microsoft.com/office/word/2010/wordprocessingShape" mc:Ignorable="w14 wp14">
+<w:hdr xmlns:wpc="http://schemas.microsoft.com/office/word/2010/wordprocessingCanvas" xmlns:mc="http://schemas.openxmlformats.org/markup-compatibility/2006" xmlns:o="urn:schemas-microsoft-com:office:office" xmlns:r="http://schemas.openxmlformats.org/officeDocument/2006/relationships" xmlns:m="http://schemas.openxmlformats.org/officeDocument/2006/math" xmlns:v="urn:schemas-microsoft-com:vml" xmlns:wp14="http://schemas.microsoft.com/office/word/2010/wordprocessingDrawing" xmlns:wp="http://schemas.openxmlformats.org/drawingml/2006/wordprocessingDrawing" xmlns:w10="urn:schemas-microsoft-com:office:word" xmlns:w="http://schemas.openxmlformats.org/wordprocessingml/2006/main" xmlns:w14="http://schemas.microsoft.com/office/word/2010/wordml" xmlns:w15="http://schemas.microsoft.com/office/word/2012/wordml" xmlns:wpg="http://schemas.microsoft.com/office/word/2010/wordprocessingGroup" xmlns:wpi="http://schemas.microsoft.com/office/word/2010/wordprocessingInk" xmlns:wne="http://schemas.microsoft.com/office/word/2006/wordml" xmlns:wps="http://schemas.microsoft.com/office/word/2010/wordprocessingShape" mc:Ignorable="w14 w15 wp14">
   <w:p>
     <w:pPr>
       <w:jc w:val="right"/>
@@ -7202,7 +7329,7 @@
 </file>
 
 <file path=word/numbering.xml><?xml version="1.0" encoding="utf-8"?>
-<w:numbering xmlns:wpc="http://schemas.microsoft.com/office/word/2010/wordprocessingCanvas" xmlns:mc="http://schemas.openxmlformats.org/markup-compatibility/2006" xmlns:o="urn:schemas-microsoft-com:office:office" xmlns:r="http://schemas.openxmlformats.org/officeDocument/2006/relationships" xmlns:m="http://schemas.openxmlformats.org/officeDocument/2006/math" xmlns:v="urn:schemas-microsoft-com:vml" xmlns:wp14="http://schemas.microsoft.com/office/word/2010/wordprocessingDrawing" xmlns:wp="http://schemas.openxmlformats.org/drawingml/2006/wordprocessingDrawing" xmlns:w10="urn:schemas-microsoft-com:office:word" xmlns:w="http://schemas.openxmlformats.org/wordprocessingml/2006/main" xmlns:w14="http://schemas.microsoft.com/office/word/2010/wordml" xmlns:wpg="http://schemas.microsoft.com/office/word/2010/wordprocessingGroup" xmlns:wpi="http://schemas.microsoft.com/office/word/2010/wordprocessingInk" xmlns:wne="http://schemas.microsoft.com/office/word/2006/wordml" xmlns:wps="http://schemas.microsoft.com/office/word/2010/wordprocessingShape" mc:Ignorable="w14 wp14">
+<w:numbering xmlns:wpc="http://schemas.microsoft.com/office/word/2010/wordprocessingCanvas" xmlns:mc="http://schemas.openxmlformats.org/markup-compatibility/2006" xmlns:o="urn:schemas-microsoft-com:office:office" xmlns:r="http://schemas.openxmlformats.org/officeDocument/2006/relationships" xmlns:m="http://schemas.openxmlformats.org/officeDocument/2006/math" xmlns:v="urn:schemas-microsoft-com:vml" xmlns:wp14="http://schemas.microsoft.com/office/word/2010/wordprocessingDrawing" xmlns:wp="http://schemas.openxmlformats.org/drawingml/2006/wordprocessingDrawing" xmlns:w10="urn:schemas-microsoft-com:office:word" xmlns:w="http://schemas.openxmlformats.org/wordprocessingml/2006/main" xmlns:w14="http://schemas.microsoft.com/office/word/2010/wordml" xmlns:w15="http://schemas.microsoft.com/office/word/2012/wordml" xmlns:wpg="http://schemas.microsoft.com/office/word/2010/wordprocessingGroup" xmlns:wpi="http://schemas.microsoft.com/office/word/2010/wordprocessingInk" xmlns:wne="http://schemas.microsoft.com/office/word/2006/wordml" xmlns:wps="http://schemas.microsoft.com/office/word/2010/wordprocessingShape" mc:Ignorable="w14 w15 wp14">
   <w:abstractNum w:abstractNumId="0">
     <w:nsid w:val="00D64A0E"/>
     <w:multiLevelType w:val="multilevel"/>
@@ -15743,6 +15870,95 @@
     </w:lvl>
   </w:abstractNum>
   <w:abstractNum w:abstractNumId="81">
+    <w:nsid w:val="59915FFE"/>
+    <w:multiLevelType w:val="hybridMultilevel"/>
+    <w:tmpl w:val="5A0E58AE"/>
+    <w:lvl w:ilvl="0" w:tplc="0409000F">
+      <w:start w:val="1"/>
+      <w:numFmt w:val="decimal"/>
+      <w:lvlText w:val="%1."/>
+      <w:lvlJc w:val="left"/>
+      <w:pPr>
+        <w:ind w:left="720" w:hanging="360"/>
+      </w:pPr>
+      <w:rPr>
+        <w:rFonts w:hint="default"/>
+      </w:rPr>
+    </w:lvl>
+    <w:lvl w:ilvl="1" w:tplc="04090019" w:tentative="1">
+      <w:start w:val="1"/>
+      <w:numFmt w:val="lowerLetter"/>
+      <w:lvlText w:val="%2."/>
+      <w:lvlJc w:val="left"/>
+      <w:pPr>
+        <w:ind w:left="1440" w:hanging="360"/>
+      </w:pPr>
+    </w:lvl>
+    <w:lvl w:ilvl="2" w:tplc="0409001B" w:tentative="1">
+      <w:start w:val="1"/>
+      <w:numFmt w:val="lowerRoman"/>
+      <w:lvlText w:val="%3."/>
+      <w:lvlJc w:val="right"/>
+      <w:pPr>
+        <w:ind w:left="2160" w:hanging="180"/>
+      </w:pPr>
+    </w:lvl>
+    <w:lvl w:ilvl="3" w:tplc="0409000F" w:tentative="1">
+      <w:start w:val="1"/>
+      <w:numFmt w:val="decimal"/>
+      <w:lvlText w:val="%4."/>
+      <w:lvlJc w:val="left"/>
+      <w:pPr>
+        <w:ind w:left="2880" w:hanging="360"/>
+      </w:pPr>
+    </w:lvl>
+    <w:lvl w:ilvl="4" w:tplc="04090019" w:tentative="1">
+      <w:start w:val="1"/>
+      <w:numFmt w:val="lowerLetter"/>
+      <w:lvlText w:val="%5."/>
+      <w:lvlJc w:val="left"/>
+      <w:pPr>
+        <w:ind w:left="3600" w:hanging="360"/>
+      </w:pPr>
+    </w:lvl>
+    <w:lvl w:ilvl="5" w:tplc="0409001B" w:tentative="1">
+      <w:start w:val="1"/>
+      <w:numFmt w:val="lowerRoman"/>
+      <w:lvlText w:val="%6."/>
+      <w:lvlJc w:val="right"/>
+      <w:pPr>
+        <w:ind w:left="4320" w:hanging="180"/>
+      </w:pPr>
+    </w:lvl>
+    <w:lvl w:ilvl="6" w:tplc="0409000F" w:tentative="1">
+      <w:start w:val="1"/>
+      <w:numFmt w:val="decimal"/>
+      <w:lvlText w:val="%7."/>
+      <w:lvlJc w:val="left"/>
+      <w:pPr>
+        <w:ind w:left="5040" w:hanging="360"/>
+      </w:pPr>
+    </w:lvl>
+    <w:lvl w:ilvl="7" w:tplc="04090019" w:tentative="1">
+      <w:start w:val="1"/>
+      <w:numFmt w:val="lowerLetter"/>
+      <w:lvlText w:val="%8."/>
+      <w:lvlJc w:val="left"/>
+      <w:pPr>
+        <w:ind w:left="5760" w:hanging="360"/>
+      </w:pPr>
+    </w:lvl>
+    <w:lvl w:ilvl="8" w:tplc="0409001B" w:tentative="1">
+      <w:start w:val="1"/>
+      <w:numFmt w:val="lowerRoman"/>
+      <w:lvlText w:val="%9."/>
+      <w:lvlJc w:val="right"/>
+      <w:pPr>
+        <w:ind w:left="6480" w:hanging="180"/>
+      </w:pPr>
+    </w:lvl>
+  </w:abstractNum>
+  <w:abstractNum w:abstractNumId="82">
     <w:nsid w:val="5A2F0B91"/>
     <w:multiLevelType w:val="multilevel"/>
     <w:tmpl w:val="0416001F"/>
@@ -15828,7 +16044,7 @@
       </w:pPr>
     </w:lvl>
   </w:abstractNum>
-  <w:abstractNum w:abstractNumId="82">
+  <w:abstractNum w:abstractNumId="83">
     <w:nsid w:val="5A4665E2"/>
     <w:multiLevelType w:val="hybridMultilevel"/>
     <w:tmpl w:val="7082AC9E"/>
@@ -15917,7 +16133,7 @@
       </w:pPr>
     </w:lvl>
   </w:abstractNum>
-  <w:abstractNum w:abstractNumId="83">
+  <w:abstractNum w:abstractNumId="84">
     <w:nsid w:val="5B3E131E"/>
     <w:multiLevelType w:val="multilevel"/>
     <w:tmpl w:val="0416001F"/>
@@ -16030,7 +16246,7 @@
       </w:pPr>
     </w:lvl>
   </w:abstractNum>
-  <w:abstractNum w:abstractNumId="84">
+  <w:abstractNum w:abstractNumId="85">
     <w:nsid w:val="5BB9016F"/>
     <w:multiLevelType w:val="hybridMultilevel"/>
     <w:tmpl w:val="7082AC9E"/>
@@ -16119,7 +16335,7 @@
       </w:pPr>
     </w:lvl>
   </w:abstractNum>
-  <w:abstractNum w:abstractNumId="85">
+  <w:abstractNum w:abstractNumId="86">
     <w:nsid w:val="5DB70C5C"/>
     <w:multiLevelType w:val="hybridMultilevel"/>
     <w:tmpl w:val="E05A6EEA"/>
@@ -16232,7 +16448,7 @@
       </w:pPr>
     </w:lvl>
   </w:abstractNum>
-  <w:abstractNum w:abstractNumId="86">
+  <w:abstractNum w:abstractNumId="87">
     <w:nsid w:val="5E720712"/>
     <w:multiLevelType w:val="multilevel"/>
     <w:tmpl w:val="B984B1CA"/>
@@ -16372,7 +16588,7 @@
       </w:rPr>
     </w:lvl>
   </w:abstractNum>
-  <w:abstractNum w:abstractNumId="87">
+  <w:abstractNum w:abstractNumId="88">
     <w:nsid w:val="5F300930"/>
     <w:multiLevelType w:val="hybridMultilevel"/>
     <w:tmpl w:val="90DCE6E2"/>
@@ -16462,7 +16678,7 @@
       </w:pPr>
     </w:lvl>
   </w:abstractNum>
-  <w:abstractNum w:abstractNumId="88">
+  <w:abstractNum w:abstractNumId="89">
     <w:nsid w:val="6161051F"/>
     <w:multiLevelType w:val="hybridMultilevel"/>
     <w:tmpl w:val="5A0E58AE"/>
@@ -16551,7 +16767,7 @@
       </w:pPr>
     </w:lvl>
   </w:abstractNum>
-  <w:abstractNum w:abstractNumId="89">
+  <w:abstractNum w:abstractNumId="90">
     <w:nsid w:val="6316142C"/>
     <w:multiLevelType w:val="multilevel"/>
     <w:tmpl w:val="0416001F"/>
@@ -16664,7 +16880,7 @@
       </w:pPr>
     </w:lvl>
   </w:abstractNum>
-  <w:abstractNum w:abstractNumId="90">
+  <w:abstractNum w:abstractNumId="91">
     <w:nsid w:val="632F43F9"/>
     <w:multiLevelType w:val="multilevel"/>
     <w:tmpl w:val="0416001F"/>
@@ -16777,7 +16993,7 @@
       </w:pPr>
     </w:lvl>
   </w:abstractNum>
-  <w:abstractNum w:abstractNumId="91">
+  <w:abstractNum w:abstractNumId="92">
     <w:nsid w:val="654711FC"/>
     <w:multiLevelType w:val="hybridMultilevel"/>
     <w:tmpl w:val="7082AC9E"/>
@@ -16866,7 +17082,7 @@
       </w:pPr>
     </w:lvl>
   </w:abstractNum>
-  <w:abstractNum w:abstractNumId="92">
+  <w:abstractNum w:abstractNumId="93">
     <w:nsid w:val="65703422"/>
     <w:multiLevelType w:val="multilevel"/>
     <w:tmpl w:val="00B0C90E"/>
@@ -16979,7 +17195,7 @@
       </w:rPr>
     </w:lvl>
   </w:abstractNum>
-  <w:abstractNum w:abstractNumId="93">
+  <w:abstractNum w:abstractNumId="94">
     <w:nsid w:val="68293548"/>
     <w:multiLevelType w:val="multilevel"/>
     <w:tmpl w:val="0416001F"/>
@@ -17092,7 +17308,7 @@
       </w:pPr>
     </w:lvl>
   </w:abstractNum>
-  <w:abstractNum w:abstractNumId="94">
+  <w:abstractNum w:abstractNumId="95">
     <w:nsid w:val="689204FE"/>
     <w:multiLevelType w:val="hybridMultilevel"/>
     <w:tmpl w:val="7082AC9E"/>
@@ -17181,7 +17397,7 @@
       </w:pPr>
     </w:lvl>
   </w:abstractNum>
-  <w:abstractNum w:abstractNumId="95">
+  <w:abstractNum w:abstractNumId="96">
     <w:nsid w:val="69332171"/>
     <w:multiLevelType w:val="hybridMultilevel"/>
     <w:tmpl w:val="FB881C96"/>
@@ -17270,7 +17486,7 @@
       </w:pPr>
     </w:lvl>
   </w:abstractNum>
-  <w:abstractNum w:abstractNumId="96">
+  <w:abstractNum w:abstractNumId="97">
     <w:nsid w:val="6A0A4106"/>
     <w:multiLevelType w:val="multilevel"/>
     <w:tmpl w:val="0416001F"/>
@@ -17383,7 +17599,7 @@
       </w:pPr>
     </w:lvl>
   </w:abstractNum>
-  <w:abstractNum w:abstractNumId="97">
+  <w:abstractNum w:abstractNumId="98">
     <w:nsid w:val="6A1E5C4F"/>
     <w:multiLevelType w:val="multilevel"/>
     <w:tmpl w:val="0416001F"/>
@@ -17496,7 +17712,7 @@
       </w:pPr>
     </w:lvl>
   </w:abstractNum>
-  <w:abstractNum w:abstractNumId="98">
+  <w:abstractNum w:abstractNumId="99">
     <w:nsid w:val="6BDA60AF"/>
     <w:multiLevelType w:val="multilevel"/>
     <w:tmpl w:val="0416001F"/>
@@ -17609,7 +17825,7 @@
       </w:pPr>
     </w:lvl>
   </w:abstractNum>
-  <w:abstractNum w:abstractNumId="99">
+  <w:abstractNum w:abstractNumId="100">
     <w:nsid w:val="6DCF6C64"/>
     <w:multiLevelType w:val="hybridMultilevel"/>
     <w:tmpl w:val="7082AC9E"/>
@@ -17698,7 +17914,7 @@
       </w:pPr>
     </w:lvl>
   </w:abstractNum>
-  <w:abstractNum w:abstractNumId="100">
+  <w:abstractNum w:abstractNumId="101">
     <w:nsid w:val="6FD9376E"/>
     <w:multiLevelType w:val="multilevel"/>
     <w:tmpl w:val="0416001F"/>
@@ -17784,7 +18000,7 @@
       </w:pPr>
     </w:lvl>
   </w:abstractNum>
-  <w:abstractNum w:abstractNumId="101">
+  <w:abstractNum w:abstractNumId="102">
     <w:nsid w:val="755A4DB4"/>
     <w:multiLevelType w:val="multilevel"/>
     <w:tmpl w:val="A3BE4EB4"/>
@@ -17905,7 +18121,7 @@
       </w:rPr>
     </w:lvl>
   </w:abstractNum>
-  <w:abstractNum w:abstractNumId="102">
+  <w:abstractNum w:abstractNumId="103">
     <w:nsid w:val="78FF2A14"/>
     <w:multiLevelType w:val="hybridMultilevel"/>
     <w:tmpl w:val="7082AC9E"/>
@@ -17994,7 +18210,7 @@
       </w:pPr>
     </w:lvl>
   </w:abstractNum>
-  <w:abstractNum w:abstractNumId="103">
+  <w:abstractNum w:abstractNumId="104">
     <w:nsid w:val="7AD33ACE"/>
     <w:multiLevelType w:val="hybridMultilevel"/>
     <w:tmpl w:val="5A0E58AE"/>
@@ -18083,7 +18299,7 @@
       </w:pPr>
     </w:lvl>
   </w:abstractNum>
-  <w:abstractNum w:abstractNumId="104">
+  <w:abstractNum w:abstractNumId="105">
     <w:nsid w:val="7C3A1DDC"/>
     <w:multiLevelType w:val="multilevel"/>
     <w:tmpl w:val="0416001F"/>
@@ -18196,7 +18412,7 @@
       </w:pPr>
     </w:lvl>
   </w:abstractNum>
-  <w:abstractNum w:abstractNumId="105">
+  <w:abstractNum w:abstractNumId="106">
     <w:nsid w:val="7C8C6CA7"/>
     <w:multiLevelType w:val="hybridMultilevel"/>
     <w:tmpl w:val="7082AC9E"/>
@@ -18285,7 +18501,7 @@
       </w:pPr>
     </w:lvl>
   </w:abstractNum>
-  <w:abstractNum w:abstractNumId="106">
+  <w:abstractNum w:abstractNumId="107">
     <w:nsid w:val="7F0C347B"/>
     <w:multiLevelType w:val="multilevel"/>
     <w:tmpl w:val="0416001F"/>
@@ -18474,7 +18690,7 @@
     <w:abstractNumId w:val="27"/>
   </w:num>
   <w:num w:numId="26">
-    <w:abstractNumId w:val="90"/>
+    <w:abstractNumId w:val="91"/>
   </w:num>
   <w:num w:numId="27">
     <w:abstractNumId w:val="23"/>
@@ -18486,16 +18702,16 @@
     <w:abstractNumId w:val="61"/>
   </w:num>
   <w:num w:numId="30">
-    <w:abstractNumId w:val="104"/>
+    <w:abstractNumId w:val="105"/>
   </w:num>
   <w:num w:numId="31">
-    <w:abstractNumId w:val="97"/>
+    <w:abstractNumId w:val="98"/>
   </w:num>
   <w:num w:numId="32">
     <w:abstractNumId w:val="41"/>
   </w:num>
   <w:num w:numId="33">
-    <w:abstractNumId w:val="83"/>
+    <w:abstractNumId w:val="84"/>
   </w:num>
   <w:num w:numId="34">
     <w:abstractNumId w:val="16"/>
@@ -18516,10 +18732,10 @@
     <w:abstractNumId w:val="74"/>
   </w:num>
   <w:num w:numId="40">
-    <w:abstractNumId w:val="86"/>
+    <w:abstractNumId w:val="87"/>
   </w:num>
   <w:num w:numId="41">
-    <w:abstractNumId w:val="89"/>
+    <w:abstractNumId w:val="90"/>
   </w:num>
   <w:num w:numId="42">
     <w:abstractNumId w:val="10"/>
@@ -18528,10 +18744,10 @@
     <w:abstractNumId w:val="77"/>
   </w:num>
   <w:num w:numId="44">
-    <w:abstractNumId w:val="98"/>
+    <w:abstractNumId w:val="99"/>
   </w:num>
   <w:num w:numId="45">
-    <w:abstractNumId w:val="93"/>
+    <w:abstractNumId w:val="94"/>
   </w:num>
   <w:num w:numId="46">
     <w:abstractNumId w:val="40"/>
@@ -18549,7 +18765,7 @@
     <w:abstractNumId w:val="32"/>
   </w:num>
   <w:num w:numId="51">
-    <w:abstractNumId w:val="100"/>
+    <w:abstractNumId w:val="101"/>
   </w:num>
   <w:num w:numId="52">
     <w:abstractNumId w:val="5"/>
@@ -18561,19 +18777,19 @@
     <w:abstractNumId w:val="47"/>
   </w:num>
   <w:num w:numId="55">
-    <w:abstractNumId w:val="94"/>
+    <w:abstractNumId w:val="95"/>
   </w:num>
   <w:num w:numId="56">
     <w:abstractNumId w:val="26"/>
   </w:num>
   <w:num w:numId="57">
-    <w:abstractNumId w:val="87"/>
+    <w:abstractNumId w:val="88"/>
   </w:num>
   <w:num w:numId="58">
     <w:abstractNumId w:val="44"/>
   </w:num>
   <w:num w:numId="59">
-    <w:abstractNumId w:val="99"/>
+    <w:abstractNumId w:val="100"/>
   </w:num>
   <w:num w:numId="60">
     <w:abstractNumId w:val="53"/>
@@ -18585,7 +18801,7 @@
     <w:abstractNumId w:val="45"/>
   </w:num>
   <w:num w:numId="63">
-    <w:abstractNumId w:val="85"/>
+    <w:abstractNumId w:val="86"/>
   </w:num>
   <w:num w:numId="64">
     <w:abstractNumId w:val="21"/>
@@ -18597,7 +18813,7 @@
     <w:abstractNumId w:val="39"/>
   </w:num>
   <w:num w:numId="67">
-    <w:abstractNumId w:val="106"/>
+    <w:abstractNumId w:val="107"/>
   </w:num>
   <w:num w:numId="68">
     <w:abstractNumId w:val="64"/>
@@ -18630,13 +18846,13 @@
     <w:abstractNumId w:val="79"/>
   </w:num>
   <w:num w:numId="78">
-    <w:abstractNumId w:val="88"/>
+    <w:abstractNumId w:val="89"/>
   </w:num>
   <w:num w:numId="79">
     <w:abstractNumId w:val="19"/>
   </w:num>
   <w:num w:numId="80">
-    <w:abstractNumId w:val="103"/>
+    <w:abstractNumId w:val="104"/>
   </w:num>
   <w:num w:numId="81">
     <w:abstractNumId w:val="70"/>
@@ -18645,13 +18861,13 @@
     <w:abstractNumId w:val="34"/>
   </w:num>
   <w:num w:numId="83">
-    <w:abstractNumId w:val="101"/>
+    <w:abstractNumId w:val="102"/>
   </w:num>
   <w:num w:numId="84">
-    <w:abstractNumId w:val="95"/>
+    <w:abstractNumId w:val="96"/>
   </w:num>
   <w:num w:numId="85">
-    <w:abstractNumId w:val="92"/>
+    <w:abstractNumId w:val="93"/>
   </w:num>
   <w:num w:numId="86">
     <w:abstractNumId w:val="50"/>
@@ -18669,7 +18885,7 @@
     <w:abstractNumId w:val="7"/>
   </w:num>
   <w:num w:numId="91">
-    <w:abstractNumId w:val="81"/>
+    <w:abstractNumId w:val="82"/>
   </w:num>
   <w:num w:numId="92">
     <w:abstractNumId w:val="48"/>
@@ -18690,10 +18906,10 @@
     <w:abstractNumId w:val="52"/>
   </w:num>
   <w:num w:numId="98">
-    <w:abstractNumId w:val="82"/>
+    <w:abstractNumId w:val="83"/>
   </w:num>
   <w:num w:numId="99">
-    <w:abstractNumId w:val="105"/>
+    <w:abstractNumId w:val="106"/>
   </w:num>
   <w:num w:numId="100">
     <w:abstractNumId w:val="49"/>
@@ -18717,7 +18933,7 @@
     <w:abstractNumId w:val="56"/>
   </w:num>
   <w:num w:numId="107">
-    <w:abstractNumId w:val="96"/>
+    <w:abstractNumId w:val="97"/>
   </w:num>
   <w:num w:numId="108">
     <w:abstractNumId w:val="80"/>
@@ -18735,20 +18951,23 @@
     <w:abstractNumId w:val="55"/>
   </w:num>
   <w:num w:numId="113">
-    <w:abstractNumId w:val="91"/>
+    <w:abstractNumId w:val="92"/>
   </w:num>
   <w:num w:numId="114">
-    <w:abstractNumId w:val="102"/>
+    <w:abstractNumId w:val="103"/>
   </w:num>
   <w:num w:numId="115">
-    <w:abstractNumId w:val="84"/>
+    <w:abstractNumId w:val="85"/>
+  </w:num>
+  <w:num w:numId="116">
+    <w:abstractNumId w:val="81"/>
   </w:num>
   <w:numIdMacAtCleanup w:val="109"/>
 </w:numbering>
 </file>
 
 <file path=word/styles.xml><?xml version="1.0" encoding="utf-8"?>
-<w:styles xmlns:mc="http://schemas.openxmlformats.org/markup-compatibility/2006" xmlns:r="http://schemas.openxmlformats.org/officeDocument/2006/relationships" xmlns:w="http://schemas.openxmlformats.org/wordprocessingml/2006/main" xmlns:w14="http://schemas.microsoft.com/office/word/2010/wordml" mc:Ignorable="w14">
+<w:styles xmlns:mc="http://schemas.openxmlformats.org/markup-compatibility/2006" xmlns:r="http://schemas.openxmlformats.org/officeDocument/2006/relationships" xmlns:w="http://schemas.openxmlformats.org/wordprocessingml/2006/main" xmlns:w14="http://schemas.microsoft.com/office/word/2010/wordml" xmlns:w15="http://schemas.microsoft.com/office/word/2012/wordml" mc:Ignorable="w14 w15">
   <w:docDefaults>
     <w:rPrDefault>
       <w:rPr>
@@ -18758,949 +18977,371 @@
     </w:rPrDefault>
     <w:pPrDefault/>
   </w:docDefaults>
-  <w:latentStyles w:defLockedState="0" w:defUIPriority="0" w:defSemiHidden="1" w:defUnhideWhenUsed="1" w:defQFormat="0" w:count="267">
-    <w:lsdException w:name="Normal" w:semiHidden="0" w:unhideWhenUsed="0" w:qFormat="1"/>
-    <w:lsdException w:name="heading 1" w:semiHidden="0" w:unhideWhenUsed="0" w:qFormat="1"/>
-    <w:lsdException w:name="heading 2" w:semiHidden="0" w:unhideWhenUsed="0" w:qFormat="1"/>
-    <w:lsdException w:name="heading 3" w:semiHidden="0" w:unhideWhenUsed="0" w:qFormat="1"/>
-    <w:lsdException w:name="heading 4" w:semiHidden="0" w:unhideWhenUsed="0" w:qFormat="1"/>
-    <w:lsdException w:name="heading 5" w:semiHidden="0" w:unhideWhenUsed="0" w:qFormat="1"/>
-    <w:lsdException w:name="heading 6" w:semiHidden="0" w:unhideWhenUsed="0" w:qFormat="1"/>
-    <w:lsdException w:name="heading 7" w:qFormat="1"/>
-    <w:lsdException w:name="heading 8" w:qFormat="1"/>
-    <w:lsdException w:name="heading 9" w:qFormat="1"/>
-    <w:lsdException w:name="toc 1" w:uiPriority="39"/>
-    <w:lsdException w:name="toc 2" w:uiPriority="39"/>
-    <w:lsdException w:name="toc 3" w:uiPriority="39"/>
-    <w:lsdException w:name="caption" w:qFormat="1"/>
-    <w:lsdException w:name="List Number" w:semiHidden="0" w:unhideWhenUsed="0"/>
-    <w:lsdException w:name="List 4" w:semiHidden="0" w:unhideWhenUsed="0"/>
-    <w:lsdException w:name="List 5" w:semiHidden="0" w:unhideWhenUsed="0"/>
-    <w:lsdException w:name="Title" w:semiHidden="0" w:unhideWhenUsed="0" w:qFormat="1"/>
-    <w:lsdException w:name="Subtitle" w:semiHidden="0" w:unhideWhenUsed="0" w:qFormat="1"/>
-    <w:lsdException w:name="Salutation" w:semiHidden="0" w:unhideWhenUsed="0"/>
-    <w:lsdException w:name="Date" w:semiHidden="0" w:unhideWhenUsed="0"/>
-    <w:lsdException w:name="Body Text First Indent" w:semiHidden="0" w:unhideWhenUsed="0"/>
-    <w:lsdException w:name="Hyperlink" w:uiPriority="99"/>
-    <w:lsdException w:name="Strong" w:semiHidden="0" w:unhideWhenUsed="0" w:qFormat="1"/>
-    <w:lsdException w:name="Emphasis" w:semiHidden="0" w:unhideWhenUsed="0" w:qFormat="1"/>
-    <w:lsdException w:name="Table Grid" w:semiHidden="0" w:unhideWhenUsed="0"/>
-    <w:lsdException w:name="Placeholder Text" w:uiPriority="99" w:unhideWhenUsed="0"/>
-    <w:lsdException w:name="No Spacing" w:semiHidden="0" w:uiPriority="1" w:unhideWhenUsed="0" w:qFormat="1"/>
-    <w:lsdException w:name="Light Shading" w:semiHidden="0" w:uiPriority="60" w:unhideWhenUsed="0"/>
-    <w:lsdException w:name="Light List" w:semiHidden="0" w:uiPriority="61" w:unhideWhenUsed="0"/>
-    <w:lsdException w:name="Light Grid" w:semiHidden="0" w:uiPriority="62" w:unhideWhenUsed="0"/>
-    <w:lsdException w:name="Medium Shading 1" w:semiHidden="0" w:uiPriority="63" w:unhideWhenUsed="0"/>
-    <w:lsdException w:name="Medium Shading 2" w:semiHidden="0" w:uiPriority="64" w:unhideWhenUsed="0"/>
-    <w:lsdException w:name="Medium List 1" w:semiHidden="0" w:uiPriority="65" w:unhideWhenUsed="0"/>
-    <w:lsdException w:name="Medium List 2" w:semiHidden="0" w:uiPriority="66" w:unhideWhenUsed="0"/>
-    <w:lsdException w:name="Medium Grid 1" w:semiHidden="0" w:uiPriority="67" w:unhideWhenUsed="0"/>
-    <w:lsdException w:name="Medium Grid 2" w:semiHidden="0" w:uiPriority="68" w:unhideWhenUsed="0"/>
-    <w:lsdException w:name="Medium Grid 3" w:semiHidden="0" w:uiPriority="69" w:unhideWhenUsed="0"/>
-    <w:lsdException w:name="Dark List" w:semiHidden="0" w:uiPriority="70" w:unhideWhenUsed="0"/>
-    <w:lsdException w:name="Colorful Shading" w:semiHidden="0" w:uiPriority="71" w:unhideWhenUsed="0"/>
-    <w:lsdException w:name="Colorful List" w:semiHidden="0" w:uiPriority="72" w:unhideWhenUsed="0"/>
-    <w:lsdException w:name="Colorful Grid" w:semiHidden="0" w:uiPriority="73" w:unhideWhenUsed="0"/>
-    <w:lsdException w:name="Light Shading Accent 1" w:semiHidden="0" w:uiPriority="60" w:unhideWhenUsed="0"/>
-    <w:lsdException w:name="Light List Accent 1" w:semiHidden="0" w:uiPriority="61" w:unhideWhenUsed="0"/>
-    <w:lsdException w:name="Light Grid Accent 1" w:semiHidden="0" w:uiPriority="62" w:unhideWhenUsed="0"/>
-    <w:lsdException w:name="Medium Shading 1 Accent 1" w:semiHidden="0" w:uiPriority="63" w:unhideWhenUsed="0"/>
-    <w:lsdException w:name="Medium Shading 2 Accent 1" w:semiHidden="0" w:uiPriority="64" w:unhideWhenUsed="0"/>
-    <w:lsdException w:name="Medium List 1 Accent 1" w:semiHidden="0" w:uiPriority="65" w:unhideWhenUsed="0"/>
-    <w:lsdException w:name="Revision" w:uiPriority="99" w:unhideWhenUsed="0"/>
-    <w:lsdException w:name="List Paragraph" w:semiHidden="0" w:uiPriority="34" w:unhideWhenUsed="0" w:qFormat="1"/>
-    <w:lsdException w:name="Quote" w:semiHidden="0" w:uiPriority="29" w:unhideWhenUsed="0" w:qFormat="1"/>
-    <w:lsdException w:name="Intense Quote" w:semiHidden="0" w:uiPriority="30" w:unhideWhenUsed="0" w:qFormat="1"/>
-    <w:lsdException w:name="Medium List 2 Accent 1" w:semiHidden="0" w:uiPriority="66" w:unhideWhenUsed="0"/>
-    <w:lsdException w:name="Medium Grid 1 Accent 1" w:semiHidden="0" w:uiPriority="67" w:unhideWhenUsed="0"/>
-    <w:lsdException w:name="Medium Grid 2 Accent 1" w:semiHidden="0" w:uiPriority="68" w:unhideWhenUsed="0"/>
-    <w:lsdException w:name="Medium Grid 3 Accent 1" w:semiHidden="0" w:uiPriority="69" w:unhideWhenUsed="0"/>
-    <w:lsdException w:name="Dark List Accent 1" w:semiHidden="0" w:uiPriority="70" w:unhideWhenUsed="0"/>
-    <w:lsdException w:name="Colorful Shading Accent 1" w:semiHidden="0" w:uiPriority="71" w:unhideWhenUsed="0"/>
-    <w:lsdException w:name="Colorful List Accent 1" w:semiHidden="0" w:uiPriority="72" w:unhideWhenUsed="0"/>
-    <w:lsdException w:name="Colorful Grid Accent 1" w:semiHidden="0" w:uiPriority="73" w:unhideWhenUsed="0"/>
-    <w:lsdException w:name="Light Shading Accent 2" w:semiHidden="0" w:uiPriority="60" w:unhideWhenUsed="0"/>
-    <w:lsdException w:name="Light List Accent 2" w:semiHidden="0" w:uiPriority="61" w:unhideWhenUsed="0"/>
-    <w:lsdException w:name="Light Grid Accent 2" w:semiHidden="0" w:uiPriority="62" w:unhideWhenUsed="0"/>
-    <w:lsdException w:name="Medium Shading 1 Accent 2" w:semiHidden="0" w:uiPriority="63" w:unhideWhenUsed="0"/>
-    <w:lsdException w:name="Medium Shading 2 Accent 2" w:semiHidden="0" w:uiPriority="64" w:unhideWhenUsed="0"/>
-    <w:lsdException w:name="Medium List 1 Accent 2" w:semiHidden="0" w:uiPriority="65" w:unhideWhenUsed="0"/>
-    <w:lsdException w:name="Medium List 2 Accent 2" w:semiHidden="0" w:uiPriority="66" w:unhideWhenUsed="0"/>
-    <w:lsdException w:name="Medium Grid 1 Accent 2" w:semiHidden="0" w:uiPriority="67" w:unhideWhenUsed="0"/>
-    <w:lsdException w:name="Medium Grid 2 Accent 2" w:semiHidden="0" w:uiPriority="68" w:unhideWhenUsed="0"/>
-    <w:lsdException w:name="Medium Grid 3 Accent 2" w:semiHidden="0" w:uiPriority="69" w:unhideWhenUsed="0"/>
-    <w:lsdException w:name="Dark List Accent 2" w:semiHidden="0" w:uiPriority="70" w:unhideWhenUsed="0"/>
-    <w:lsdException w:name="Colorful Shading Accent 2" w:semiHidden="0" w:uiPriority="71" w:unhideWhenUsed="0"/>
-    <w:lsdException w:name="Colorful List Accent 2" w:semiHidden="0" w:uiPriority="72" w:unhideWhenUsed="0"/>
-    <w:lsdException w:name="Colorful Grid Accent 2" w:semiHidden="0" w:uiPriority="73" w:unhideWhenUsed="0"/>
-    <w:lsdException w:name="Light Shading Accent 3" w:semiHidden="0" w:uiPriority="60" w:unhideWhenUsed="0"/>
-    <w:lsdException w:name="Light List Accent 3" w:semiHidden="0" w:uiPriority="61" w:unhideWhenUsed="0"/>
-    <w:lsdException w:name="Light Grid Accent 3" w:semiHidden="0" w:uiPriority="62" w:unhideWhenUsed="0"/>
-    <w:lsdException w:name="Medium Shading 1 Accent 3" w:semiHidden="0" w:uiPriority="63" w:unhideWhenUsed="0"/>
-    <w:lsdException w:name="Medium Shading 2 Accent 3" w:semiHidden="0" w:uiPriority="64" w:unhideWhenUsed="0"/>
-    <w:lsdException w:name="Medium List 1 Accent 3" w:semiHidden="0" w:uiPriority="65" w:unhideWhenUsed="0"/>
-    <w:lsdException w:name="Medium List 2 Accent 3" w:semiHidden="0" w:uiPriority="66" w:unhideWhenUsed="0"/>
-    <w:lsdException w:name="Medium Grid 1 Accent 3" w:semiHidden="0" w:uiPriority="67" w:unhideWhenUsed="0"/>
-    <w:lsdException w:name="Medium Grid 2 Accent 3" w:semiHidden="0" w:uiPriority="68" w:unhideWhenUsed="0"/>
-    <w:lsdException w:name="Medium Grid 3 Accent 3" w:semiHidden="0" w:uiPriority="69" w:unhideWhenUsed="0"/>
-    <w:lsdException w:name="Dark List Accent 3" w:semiHidden="0" w:uiPriority="70" w:unhideWhenUsed="0"/>
-    <w:lsdException w:name="Colorful Shading Accent 3" w:semiHidden="0" w:uiPriority="71" w:unhideWhenUsed="0"/>
-    <w:lsdException w:name="Colorful List Accent 3" w:semiHidden="0" w:uiPriority="72" w:unhideWhenUsed="0"/>
-    <w:lsdException w:name="Colorful Grid Accent 3" w:semiHidden="0" w:uiPriority="73" w:unhideWhenUsed="0"/>
-    <w:lsdException w:name="Light Shading Accent 4" w:semiHidden="0" w:uiPriority="60" w:unhideWhenUsed="0"/>
-    <w:lsdException w:name="Light List Accent 4" w:semiHidden="0" w:uiPriority="61" w:unhideWhenUsed="0"/>
-    <w:lsdException w:name="Light Grid Accent 4" w:semiHidden="0" w:uiPriority="62" w:unhideWhenUsed="0"/>
-    <w:lsdException w:name="Medium Shading 1 Accent 4" w:semiHidden="0" w:uiPriority="63" w:unhideWhenUsed="0"/>
-    <w:lsdException w:name="Medium Shading 2 Accent 4" w:semiHidden="0" w:uiPriority="64" w:unhideWhenUsed="0"/>
-    <w:lsdException w:name="Medium List 1 Accent 4" w:semiHidden="0" w:uiPriority="65" w:unhideWhenUsed="0"/>
-    <w:lsdException w:name="Medium List 2 Accent 4" w:semiHidden="0" w:uiPriority="66" w:unhideWhenUsed="0"/>
-    <w:lsdException w:name="Medium Grid 1 Accent 4" w:semiHidden="0" w:uiPriority="67" w:unhideWhenUsed="0"/>
-    <w:lsdException w:name="Medium Grid 2 Accent 4" w:semiHidden="0" w:uiPriority="68" w:unhideWhenUsed="0"/>
-    <w:lsdException w:name="Medium Grid 3 Accent 4" w:semiHidden="0" w:uiPriority="69" w:unhideWhenUsed="0"/>
-    <w:lsdException w:name="Dark List Accent 4" w:semiHidden="0" w:uiPriority="70" w:unhideWhenUsed="0"/>
-    <w:lsdException w:name="Colorful Shading Accent 4" w:semiHidden="0" w:uiPriority="71" w:unhideWhenUsed="0"/>
-    <w:lsdException w:name="Colorful List Accent 4" w:semiHidden="0" w:uiPriority="72" w:unhideWhenUsed="0"/>
-    <w:lsdException w:name="Colorful Grid Accent 4" w:semiHidden="0" w:uiPriority="73" w:unhideWhenUsed="0"/>
-    <w:lsdException w:name="Light Shading Accent 5" w:semiHidden="0" w:uiPriority="60" w:unhideWhenUsed="0"/>
-    <w:lsdException w:name="Light List Accent 5" w:semiHidden="0" w:uiPriority="61" w:unhideWhenUsed="0"/>
-    <w:lsdException w:name="Light Grid Accent 5" w:semiHidden="0" w:uiPriority="62" w:unhideWhenUsed="0"/>
-    <w:lsdException w:name="Medium Shading 1 Accent 5" w:semiHidden="0" w:uiPriority="63" w:unhideWhenUsed="0"/>
-    <w:lsdException w:name="Medium Shading 2 Accent 5" w:semiHidden="0" w:uiPriority="64" w:unhideWhenUsed="0"/>
-    <w:lsdException w:name="Medium List 1 Accent 5" w:semiHidden="0" w:uiPriority="65" w:unhideWhenUsed="0"/>
-    <w:lsdException w:name="Medium List 2 Accent 5" w:semiHidden="0" w:uiPriority="66" w:unhideWhenUsed="0"/>
-    <w:lsdException w:name="Medium Grid 1 Accent 5" w:semiHidden="0" w:uiPriority="67" w:unhideWhenUsed="0"/>
-    <w:lsdException w:name="Medium Grid 2 Accent 5" w:semiHidden="0" w:uiPriority="68" w:unhideWhenUsed="0"/>
-    <w:lsdException w:name="Medium Grid 3 Accent 5" w:semiHidden="0" w:uiPriority="69" w:unhideWhenUsed="0"/>
-    <w:lsdException w:name="Dark List Accent 5" w:semiHidden="0" w:uiPriority="70" w:unhideWhenUsed="0"/>
-    <w:lsdException w:name="Colorful Shading Accent 5" w:semiHidden="0" w:uiPriority="71" w:unhideWhenUsed="0"/>
-    <w:lsdException w:name="Colorful List Accent 5" w:semiHidden="0" w:uiPriority="72" w:unhideWhenUsed="0"/>
-    <w:lsdException w:name="Colorful Grid Accent 5" w:semiHidden="0" w:uiPriority="73" w:unhideWhenUsed="0"/>
-    <w:lsdException w:name="Light Shading Accent 6" w:semiHidden="0" w:uiPriority="60" w:unhideWhenUsed="0"/>
-    <w:lsdException w:name="Light List Accent 6" w:semiHidden="0" w:uiPriority="61" w:unhideWhenUsed="0"/>
-    <w:lsdException w:name="Light Grid Accent 6" w:semiHidden="0" w:uiPriority="62" w:unhideWhenUsed="0"/>
-    <w:lsdException w:name="Medium Shading 1 Accent 6" w:semiHidden="0" w:uiPriority="63" w:unhideWhenUsed="0"/>
-    <w:lsdException w:name="Medium Shading 2 Accent 6" w:semiHidden="0" w:uiPriority="64" w:unhideWhenUsed="0"/>
-    <w:lsdException w:name="Medium List 1 Accent 6" w:semiHidden="0" w:uiPriority="65" w:unhideWhenUsed="0"/>
-    <w:lsdException w:name="Medium List 2 Accent 6" w:semiHidden="0" w:uiPriority="66" w:unhideWhenUsed="0"/>
-    <w:lsdException w:name="Medium Grid 1 Accent 6" w:semiHidden="0" w:uiPriority="67" w:unhideWhenUsed="0"/>
-    <w:lsdException w:name="Medium Grid 2 Accent 6" w:semiHidden="0" w:uiPriority="68" w:unhideWhenUsed="0"/>
-    <w:lsdException w:name="Medium Grid 3 Accent 6" w:semiHidden="0" w:uiPriority="69" w:unhideWhenUsed="0"/>
-    <w:lsdException w:name="Dark List Accent 6" w:semiHidden="0" w:uiPriority="70" w:unhideWhenUsed="0"/>
-    <w:lsdException w:name="Colorful Shading Accent 6" w:semiHidden="0" w:uiPriority="71" w:unhideWhenUsed="0"/>
-    <w:lsdException w:name="Colorful List Accent 6" w:semiHidden="0" w:uiPriority="72" w:unhideWhenUsed="0"/>
-    <w:lsdException w:name="Colorful Grid Accent 6" w:semiHidden="0" w:uiPriority="73" w:unhideWhenUsed="0"/>
-    <w:lsdException w:name="Subtle Emphasis" w:semiHidden="0" w:uiPriority="19" w:unhideWhenUsed="0" w:qFormat="1"/>
-    <w:lsdException w:name="Intense Emphasis" w:semiHidden="0" w:uiPriority="21" w:unhideWhenUsed="0" w:qFormat="1"/>
-    <w:lsdException w:name="Subtle Reference" w:semiHidden="0" w:uiPriority="31" w:unhideWhenUsed="0" w:qFormat="1"/>
-    <w:lsdException w:name="Intense Reference" w:semiHidden="0" w:uiPriority="32" w:unhideWhenUsed="0" w:qFormat="1"/>
-    <w:lsdException w:name="Book Title" w:semiHidden="0" w:uiPriority="33" w:unhideWhenUsed="0" w:qFormat="1"/>
-    <w:lsdException w:name="Bibliography" w:uiPriority="37"/>
-    <w:lsdException w:name="TOC Heading" w:uiPriority="39" w:qFormat="1"/>
-  </w:latentStyles>
-  <w:style w:type="paragraph" w:default="1" w:styleId="Normal">
-    <w:name w:val="Normal"/>
-    <w:aliases w:val="PSC_Normal"/>
-    <w:qFormat/>
-    <w:rsid w:val="005E772C"/>
-    <w:pPr>
-      <w:spacing w:before="60" w:after="60"/>
-      <w:jc w:val="both"/>
-    </w:pPr>
-    <w:rPr>
-      <w:rFonts w:ascii="Times" w:hAnsi="Times"/>
-      <w:sz w:val="22"/>
-    </w:rPr>
-  </w:style>
-  <w:style w:type="paragraph" w:styleId="Ttulo1">
-    <w:name w:val="heading 1"/>
-    <w:aliases w:val="PSC_Titulo_1"/>
-    <w:basedOn w:val="Normal"/>
-    <w:next w:val="Normal"/>
-    <w:qFormat/>
-    <w:pPr>
-      <w:keepNext/>
-      <w:numPr>
-        <w:numId w:val="2"/>
-      </w:numPr>
-      <w:pBdr>
-        <w:bottom w:val="single" w:sz="4" w:space="1" w:color="auto"/>
-      </w:pBdr>
-      <w:shd w:val="clear" w:color="auto" w:fill="FFFFFF"/>
-      <w:spacing w:before="500" w:after="120"/>
-      <w:ind w:left="431" w:hanging="431"/>
-      <w:outlineLvl w:val="0"/>
-    </w:pPr>
-    <w:rPr>
-      <w:rFonts w:ascii="Verdana" w:hAnsi="Verdana"/>
-      <w:b/>
-      <w:kern w:val="28"/>
-      <w:sz w:val="24"/>
-    </w:rPr>
-  </w:style>
-  <w:style w:type="paragraph" w:styleId="Ttulo2">
-    <w:name w:val="heading 2"/>
-    <w:aliases w:val="PSC_Titulo_2"/>
-    <w:basedOn w:val="Normal"/>
-    <w:next w:val="Normal"/>
-    <w:link w:val="Ttulo2Char"/>
-    <w:qFormat/>
-    <w:pPr>
-      <w:keepNext/>
-      <w:numPr>
-        <w:ilvl w:val="1"/>
-        <w:numId w:val="3"/>
-      </w:numPr>
-      <w:spacing w:before="240"/>
-      <w:outlineLvl w:val="1"/>
-    </w:pPr>
-    <w:rPr>
-      <w:b/>
-      <w:sz w:val="24"/>
-    </w:rPr>
-  </w:style>
-  <w:style w:type="paragraph" w:styleId="Ttulo3">
-    <w:name w:val="heading 3"/>
-    <w:aliases w:val="PSC_Titulo_3"/>
-    <w:basedOn w:val="Normal"/>
-    <w:next w:val="Normal"/>
-    <w:link w:val="Ttulo3Char"/>
-    <w:qFormat/>
-    <w:pPr>
-      <w:keepNext/>
-      <w:numPr>
-        <w:ilvl w:val="2"/>
-        <w:numId w:val="4"/>
-      </w:numPr>
-      <w:spacing w:before="240"/>
-      <w:outlineLvl w:val="2"/>
-    </w:pPr>
-    <w:rPr>
-      <w:rFonts w:ascii="Times New Roman" w:hAnsi="Times New Roman"/>
-      <w:b/>
-    </w:rPr>
-  </w:style>
-  <w:style w:type="paragraph" w:styleId="Ttulo4">
-    <w:name w:val="heading 4"/>
-    <w:aliases w:val="PSC_Titulo_4"/>
-    <w:basedOn w:val="Normal"/>
-    <w:next w:val="Normal"/>
-    <w:link w:val="Ttulo4Char"/>
-    <w:qFormat/>
-    <w:pPr>
-      <w:keepNext/>
-      <w:numPr>
-        <w:ilvl w:val="3"/>
-        <w:numId w:val="5"/>
-      </w:numPr>
-      <w:spacing w:before="240"/>
-      <w:outlineLvl w:val="3"/>
-    </w:pPr>
-    <w:rPr>
-      <w:rFonts w:ascii="Times New Roman" w:hAnsi="Times New Roman"/>
-    </w:rPr>
-  </w:style>
-  <w:style w:type="paragraph" w:styleId="Ttulo5">
-    <w:name w:val="heading 5"/>
-    <w:basedOn w:val="Normal"/>
-    <w:next w:val="Normal"/>
-    <w:qFormat/>
-    <w:pPr>
-      <w:numPr>
-        <w:ilvl w:val="4"/>
-        <w:numId w:val="6"/>
-      </w:numPr>
-      <w:spacing w:before="240"/>
-      <w:outlineLvl w:val="4"/>
-    </w:pPr>
-    <w:rPr>
-      <w:rFonts w:ascii="Arial" w:hAnsi="Arial"/>
-    </w:rPr>
-  </w:style>
-  <w:style w:type="paragraph" w:styleId="Ttulo6">
-    <w:name w:val="heading 6"/>
-    <w:basedOn w:val="Normal"/>
-    <w:next w:val="Normal"/>
-    <w:qFormat/>
-    <w:pPr>
-      <w:numPr>
-        <w:ilvl w:val="5"/>
-        <w:numId w:val="7"/>
-      </w:numPr>
-      <w:spacing w:before="240"/>
-      <w:outlineLvl w:val="5"/>
-    </w:pPr>
-    <w:rPr>
-      <w:rFonts w:ascii="Arial" w:hAnsi="Arial"/>
-    </w:rPr>
-  </w:style>
-  <w:style w:type="paragraph" w:styleId="Ttulo7">
-    <w:name w:val="heading 7"/>
-    <w:basedOn w:val="Normal"/>
-    <w:next w:val="Normal"/>
-    <w:qFormat/>
-    <w:pPr>
-      <w:numPr>
-        <w:ilvl w:val="6"/>
-        <w:numId w:val="8"/>
-      </w:numPr>
-      <w:spacing w:before="240"/>
-      <w:outlineLvl w:val="6"/>
-    </w:pPr>
-    <w:rPr>
-      <w:rFonts w:ascii="Arial" w:hAnsi="Arial"/>
-    </w:rPr>
-  </w:style>
-  <w:style w:type="paragraph" w:styleId="Ttulo8">
-    <w:name w:val="heading 8"/>
-    <w:basedOn w:val="Normal"/>
-    <w:next w:val="Normal"/>
-    <w:qFormat/>
-    <w:pPr>
-      <w:numPr>
-        <w:ilvl w:val="7"/>
-        <w:numId w:val="9"/>
-      </w:numPr>
-      <w:spacing w:before="240"/>
-      <w:outlineLvl w:val="7"/>
-    </w:pPr>
-    <w:rPr>
-      <w:rFonts w:ascii="Arial" w:hAnsi="Arial"/>
-      <w:sz w:val="20"/>
-    </w:rPr>
-  </w:style>
-  <w:style w:type="paragraph" w:styleId="Ttulo9">
-    <w:name w:val="heading 9"/>
-    <w:basedOn w:val="Normal"/>
-    <w:next w:val="Normal"/>
-    <w:qFormat/>
-    <w:pPr>
-      <w:numPr>
-        <w:ilvl w:val="8"/>
-        <w:numId w:val="10"/>
-      </w:numPr>
-      <w:spacing w:before="240"/>
-      <w:outlineLvl w:val="8"/>
-    </w:pPr>
-    <w:rPr>
-      <w:rFonts w:ascii="Arial" w:hAnsi="Arial"/>
-      <w:sz w:val="20"/>
-    </w:rPr>
-  </w:style>
-  <w:style w:type="character" w:default="1" w:styleId="Fontepargpadro">
-    <w:name w:val="Default Paragraph Font"/>
-    <w:uiPriority w:val="1"/>
-    <w:semiHidden/>
-    <w:unhideWhenUsed/>
-  </w:style>
-  <w:style w:type="table" w:default="1" w:styleId="Tabelanormal">
-    <w:name w:val="Normal Table"/>
-    <w:uiPriority w:val="99"/>
-    <w:semiHidden/>
-    <w:unhideWhenUsed/>
-    <w:tblPr>
-      <w:tblInd w:w="0" w:type="dxa"/>
-      <w:tblCellMar>
-        <w:top w:w="0" w:type="dxa"/>
-        <w:left w:w="108" w:type="dxa"/>
-        <w:bottom w:w="0" w:type="dxa"/>
-        <w:right w:w="108" w:type="dxa"/>
-      </w:tblCellMar>
-    </w:tblPr>
-  </w:style>
-  <w:style w:type="numbering" w:default="1" w:styleId="Semlista">
-    <w:name w:val="No List"/>
-    <w:uiPriority w:val="99"/>
-    <w:semiHidden/>
-    <w:unhideWhenUsed/>
-  </w:style>
-  <w:style w:type="paragraph" w:styleId="Sumrio1">
-    <w:name w:val="toc 1"/>
-    <w:basedOn w:val="Normal"/>
-    <w:next w:val="Normal"/>
-    <w:autoRedefine/>
-    <w:uiPriority w:val="39"/>
-    <w:pPr>
-      <w:spacing w:before="120" w:after="120"/>
-      <w:jc w:val="left"/>
-    </w:pPr>
-    <w:rPr>
-      <w:rFonts w:ascii="Times New Roman" w:hAnsi="Times New Roman"/>
-      <w:b/>
-      <w:bCs/>
-      <w:caps/>
-      <w:sz w:val="20"/>
-    </w:rPr>
-  </w:style>
-  <w:style w:type="paragraph" w:styleId="Sumrio2">
-    <w:name w:val="toc 2"/>
-    <w:basedOn w:val="Normal"/>
-    <w:next w:val="Normal"/>
-    <w:autoRedefine/>
-    <w:uiPriority w:val="39"/>
-    <w:pPr>
-      <w:spacing w:before="0" w:after="0"/>
-      <w:ind w:left="220"/>
-      <w:jc w:val="left"/>
-    </w:pPr>
-    <w:rPr>
-      <w:rFonts w:ascii="Times New Roman" w:hAnsi="Times New Roman"/>
-      <w:smallCaps/>
-      <w:sz w:val="20"/>
-    </w:rPr>
-  </w:style>
-  <w:style w:type="paragraph" w:styleId="Sumrio3">
-    <w:name w:val="toc 3"/>
-    <w:basedOn w:val="Normal"/>
-    <w:next w:val="Normal"/>
-    <w:autoRedefine/>
-    <w:uiPriority w:val="39"/>
-    <w:pPr>
-      <w:spacing w:before="0" w:after="0"/>
-      <w:ind w:left="440"/>
-      <w:jc w:val="left"/>
-    </w:pPr>
-    <w:rPr>
-      <w:rFonts w:ascii="Times New Roman" w:hAnsi="Times New Roman"/>
-      <w:i/>
-      <w:iCs/>
-      <w:sz w:val="20"/>
-    </w:rPr>
-  </w:style>
-  <w:style w:type="paragraph" w:styleId="Sumrio4">
-    <w:name w:val="toc 4"/>
-    <w:basedOn w:val="Normal"/>
-    <w:next w:val="Normal"/>
-    <w:autoRedefine/>
-    <w:semiHidden/>
-    <w:pPr>
-      <w:spacing w:before="0" w:after="0"/>
-      <w:ind w:left="660"/>
-      <w:jc w:val="left"/>
-    </w:pPr>
-    <w:rPr>
-      <w:rFonts w:ascii="Times New Roman" w:hAnsi="Times New Roman"/>
-      <w:sz w:val="18"/>
-      <w:szCs w:val="18"/>
-    </w:rPr>
-  </w:style>
-  <w:style w:type="paragraph" w:styleId="Sumrio5">
-    <w:name w:val="toc 5"/>
-    <w:basedOn w:val="Normal"/>
-    <w:next w:val="Normal"/>
-    <w:autoRedefine/>
-    <w:semiHidden/>
-    <w:pPr>
-      <w:spacing w:before="0" w:after="0"/>
-      <w:ind w:left="880"/>
-      <w:jc w:val="left"/>
-    </w:pPr>
-    <w:rPr>
-      <w:rFonts w:ascii="Times New Roman" w:hAnsi="Times New Roman"/>
-      <w:sz w:val="18"/>
-      <w:szCs w:val="18"/>
-    </w:rPr>
-  </w:style>
-  <w:style w:type="paragraph" w:styleId="Sumrio6">
-    <w:name w:val="toc 6"/>
-    <w:basedOn w:val="Normal"/>
-    <w:next w:val="Normal"/>
-    <w:autoRedefine/>
-    <w:semiHidden/>
-    <w:pPr>
-      <w:spacing w:before="0" w:after="0"/>
-      <w:ind w:left="1100"/>
-      <w:jc w:val="left"/>
-    </w:pPr>
-    <w:rPr>
-      <w:rFonts w:ascii="Times New Roman" w:hAnsi="Times New Roman"/>
-      <w:sz w:val="18"/>
-      <w:szCs w:val="18"/>
-    </w:rPr>
-  </w:style>
-  <w:style w:type="paragraph" w:styleId="Sumrio7">
-    <w:name w:val="toc 7"/>
-    <w:basedOn w:val="Normal"/>
-    <w:next w:val="Normal"/>
-    <w:autoRedefine/>
-    <w:semiHidden/>
-    <w:pPr>
-      <w:spacing w:before="0" w:after="0"/>
-      <w:ind w:left="1320"/>
-      <w:jc w:val="left"/>
-    </w:pPr>
-    <w:rPr>
-      <w:rFonts w:ascii="Times New Roman" w:hAnsi="Times New Roman"/>
-      <w:sz w:val="18"/>
-      <w:szCs w:val="18"/>
-    </w:rPr>
-  </w:style>
-  <w:style w:type="paragraph" w:styleId="Sumrio8">
-    <w:name w:val="toc 8"/>
-    <w:basedOn w:val="Normal"/>
-    <w:next w:val="Normal"/>
-    <w:autoRedefine/>
-    <w:semiHidden/>
-    <w:pPr>
-      <w:spacing w:before="0" w:after="0"/>
-      <w:ind w:left="1540"/>
-      <w:jc w:val="left"/>
-    </w:pPr>
-    <w:rPr>
-      <w:rFonts w:ascii="Times New Roman" w:hAnsi="Times New Roman"/>
-      <w:sz w:val="18"/>
-      <w:szCs w:val="18"/>
-    </w:rPr>
-  </w:style>
-  <w:style w:type="paragraph" w:styleId="Sumrio9">
-    <w:name w:val="toc 9"/>
-    <w:basedOn w:val="Normal"/>
-    <w:next w:val="Normal"/>
-    <w:autoRedefine/>
-    <w:semiHidden/>
-    <w:pPr>
-      <w:spacing w:before="0" w:after="0"/>
-      <w:ind w:left="1760"/>
-      <w:jc w:val="left"/>
-    </w:pPr>
-    <w:rPr>
-      <w:rFonts w:ascii="Times New Roman" w:hAnsi="Times New Roman"/>
-      <w:sz w:val="18"/>
-      <w:szCs w:val="18"/>
-    </w:rPr>
-  </w:style>
-  <w:style w:type="paragraph" w:styleId="Cabealho">
-    <w:name w:val="header"/>
-    <w:basedOn w:val="Normal"/>
-    <w:pPr>
-      <w:tabs>
-        <w:tab w:val="center" w:pos="4320"/>
-        <w:tab w:val="right" w:pos="8640"/>
-      </w:tabs>
-    </w:pPr>
-  </w:style>
-  <w:style w:type="character" w:styleId="Hyperlink">
-    <w:name w:val="Hyperlink"/>
-    <w:aliases w:val="PSC_Hyperlink"/>
-    <w:basedOn w:val="Fontepargpadro"/>
-    <w:uiPriority w:val="99"/>
-    <w:rPr>
-      <w:color w:val="0000FF"/>
-      <w:u w:val="single"/>
-    </w:rPr>
-  </w:style>
-  <w:style w:type="character" w:styleId="Nmerodepgina">
-    <w:name w:val="page number"/>
-    <w:basedOn w:val="Fontepargpadro"/>
-  </w:style>
-  <w:style w:type="paragraph" w:customStyle="1" w:styleId="PSCComentarioTemplate">
-    <w:name w:val="PSC_Comentario_Template"/>
-    <w:basedOn w:val="Normal"/>
-    <w:rPr>
-      <w:i/>
-    </w:rPr>
-  </w:style>
-  <w:style w:type="paragraph" w:customStyle="1" w:styleId="PSCLegenda">
-    <w:name w:val="PSC_Legenda"/>
-    <w:basedOn w:val="Normal"/>
-    <w:pPr>
-      <w:jc w:val="center"/>
-    </w:pPr>
-    <w:rPr>
-      <w:rFonts w:ascii="Times New Roman" w:hAnsi="Times New Roman"/>
-      <w:b/>
-    </w:rPr>
-  </w:style>
-  <w:style w:type="paragraph" w:customStyle="1" w:styleId="PSCReferencia">
-    <w:name w:val="PSC_Referencia"/>
-    <w:basedOn w:val="Normal"/>
-    <w:pPr>
-      <w:numPr>
-        <w:numId w:val="1"/>
-      </w:numPr>
-      <w:outlineLvl w:val="0"/>
-    </w:pPr>
-  </w:style>
-  <w:style w:type="paragraph" w:customStyle="1" w:styleId="PSCTabelaCabecalho">
-    <w:name w:val="PSC_Tabela_Cabecalho"/>
-    <w:basedOn w:val="Normal"/>
-    <w:autoRedefine/>
-    <w:pPr>
-      <w:jc w:val="left"/>
-    </w:pPr>
-    <w:rPr>
-      <w:rFonts w:ascii="Verdana" w:hAnsi="Verdana"/>
-      <w:b/>
-      <w:sz w:val="20"/>
-    </w:rPr>
-  </w:style>
-  <w:style w:type="paragraph" w:styleId="Rodap">
-    <w:name w:val="footer"/>
-    <w:aliases w:val="PSC_Rodapé"/>
-    <w:basedOn w:val="Normal"/>
-    <w:pPr>
-      <w:tabs>
-        <w:tab w:val="center" w:pos="4153"/>
-        <w:tab w:val="right" w:pos="8306"/>
-      </w:tabs>
-      <w:spacing w:after="0"/>
-    </w:pPr>
-    <w:rPr>
-      <w:rFonts w:ascii="Arial" w:hAnsi="Arial"/>
-      <w:sz w:val="16"/>
-    </w:rPr>
-  </w:style>
-  <w:style w:type="paragraph" w:customStyle="1" w:styleId="titulocapa">
-    <w:name w:val="titulo_capa"/>
-    <w:pPr>
-      <w:ind w:hanging="547"/>
-      <w:jc w:val="center"/>
-    </w:pPr>
-    <w:rPr>
-      <w:rFonts w:ascii="Verdana" w:hAnsi="Verdana"/>
-      <w:b/>
-      <w:noProof/>
-      <w:sz w:val="28"/>
-    </w:rPr>
-  </w:style>
-  <w:style w:type="paragraph" w:customStyle="1" w:styleId="titulocapaprojeto">
-    <w:name w:val="titulo_capa_projeto"/>
-    <w:basedOn w:val="Normal"/>
-    <w:pPr>
-      <w:ind w:hanging="547"/>
-      <w:jc w:val="center"/>
-    </w:pPr>
-    <w:rPr>
-      <w:rFonts w:ascii="Verdana" w:hAnsi="Verdana"/>
-      <w:color w:val="000000"/>
-      <w:sz w:val="24"/>
-    </w:rPr>
-  </w:style>
-  <w:style w:type="paragraph" w:customStyle="1" w:styleId="titulocapa2">
-    <w:name w:val="titulo_capa2"/>
-    <w:pPr>
-      <w:ind w:hanging="547"/>
-      <w:jc w:val="center"/>
-    </w:pPr>
-    <w:rPr>
-      <w:rFonts w:ascii="Verdana" w:hAnsi="Verdana"/>
-      <w:noProof/>
-      <w:sz w:val="22"/>
-    </w:rPr>
-  </w:style>
-  <w:style w:type="paragraph" w:customStyle="1" w:styleId="PSCRequisito">
-    <w:name w:val="PSC_Requisito"/>
-    <w:basedOn w:val="Normal"/>
-    <w:pPr>
-      <w:pBdr>
-        <w:top w:val="single" w:sz="4" w:space="1" w:color="auto"/>
-        <w:bottom w:val="single" w:sz="4" w:space="1" w:color="auto"/>
-      </w:pBdr>
-      <w:jc w:val="center"/>
-    </w:pPr>
-    <w:rPr>
-      <w:rFonts w:ascii="Verdana" w:hAnsi="Verdana"/>
-      <w:b/>
-      <w:bCs/>
-      <w:sz w:val="20"/>
-    </w:rPr>
-  </w:style>
-  <w:style w:type="paragraph" w:customStyle="1" w:styleId="PSCFluxoCasoUso">
-    <w:name w:val="PSC_Fluxo_Caso_Uso"/>
-    <w:basedOn w:val="Normal"/>
-    <w:pPr>
-      <w:outlineLvl w:val="0"/>
-    </w:pPr>
-    <w:rPr>
-      <w:rFonts w:ascii="Verdana" w:hAnsi="Verdana"/>
-      <w:b/>
-      <w:bCs/>
-      <w:sz w:val="20"/>
-    </w:rPr>
-  </w:style>
-  <w:style w:type="character" w:styleId="Refdecomentrio">
-    <w:name w:val="annotation reference"/>
-    <w:basedOn w:val="Fontepargpadro"/>
-    <w:semiHidden/>
-    <w:rPr>
-      <w:sz w:val="16"/>
-      <w:szCs w:val="16"/>
-    </w:rPr>
-  </w:style>
-  <w:style w:type="paragraph" w:styleId="Textodecomentrio">
-    <w:name w:val="annotation text"/>
-    <w:basedOn w:val="Normal"/>
-    <w:semiHidden/>
-    <w:rPr>
-      <w:sz w:val="20"/>
-    </w:rPr>
-  </w:style>
-  <w:style w:type="paragraph" w:customStyle="1" w:styleId="Item1">
-    <w:name w:val="Item1"/>
-    <w:basedOn w:val="Normal"/>
-  </w:style>
-  <w:style w:type="paragraph" w:customStyle="1" w:styleId="Passo">
-    <w:name w:val="Passo"/>
-    <w:basedOn w:val="Normal"/>
-  </w:style>
-  <w:style w:type="paragraph" w:customStyle="1" w:styleId="Subitem">
-    <w:name w:val="Subitem"/>
-    <w:basedOn w:val="Normal"/>
-    <w:pPr>
-      <w:numPr>
-        <w:numId w:val="11"/>
-      </w:numPr>
-    </w:pPr>
-  </w:style>
-  <w:style w:type="character" w:styleId="HiperlinkVisitado">
-    <w:name w:val="FollowedHyperlink"/>
-    <w:basedOn w:val="Fontepargpadro"/>
-    <w:rPr>
-      <w:color w:val="800080"/>
-      <w:u w:val="single"/>
-    </w:rPr>
-  </w:style>
-  <w:style w:type="character" w:styleId="Nmerodelinha">
-    <w:name w:val="line number"/>
-    <w:basedOn w:val="Fontepargpadro"/>
-  </w:style>
-  <w:style w:type="paragraph" w:customStyle="1" w:styleId="PSCUCNOVO">
-    <w:name w:val="PSC_UC_NOVO"/>
-    <w:basedOn w:val="Normal"/>
-    <w:rsid w:val="003F6900"/>
-    <w:pPr>
-      <w:jc w:val="center"/>
-    </w:pPr>
-    <w:rPr>
-      <w:rFonts w:ascii="Arial" w:hAnsi="Arial"/>
-      <w:b/>
-      <w:sz w:val="24"/>
-      <w:u w:val="single"/>
-    </w:rPr>
-  </w:style>
-  <w:style w:type="paragraph" w:styleId="PargrafodaLista">
-    <w:name w:val="List Paragraph"/>
-    <w:basedOn w:val="Normal"/>
-    <w:uiPriority w:val="34"/>
-    <w:qFormat/>
-    <w:rsid w:val="00BC7BCB"/>
-    <w:pPr>
-      <w:ind w:left="720"/>
-      <w:contextualSpacing/>
-    </w:pPr>
-  </w:style>
-  <w:style w:type="character" w:customStyle="1" w:styleId="Ttulo2Char">
-    <w:name w:val="Título 2 Char"/>
-    <w:aliases w:val="PSC_Titulo_2 Char"/>
-    <w:basedOn w:val="Fontepargpadro"/>
-    <w:link w:val="Ttulo2"/>
-    <w:rsid w:val="000C0F9E"/>
-    <w:rPr>
-      <w:rFonts w:ascii="Times" w:hAnsi="Times"/>
-      <w:b/>
-      <w:sz w:val="24"/>
-    </w:rPr>
-  </w:style>
-  <w:style w:type="character" w:customStyle="1" w:styleId="Ttulo3Char">
-    <w:name w:val="Título 3 Char"/>
-    <w:aliases w:val="PSC_Titulo_3 Char"/>
-    <w:basedOn w:val="Fontepargpadro"/>
-    <w:link w:val="Ttulo3"/>
-    <w:rsid w:val="000C0F9E"/>
-    <w:rPr>
-      <w:b/>
-      <w:sz w:val="22"/>
-    </w:rPr>
-  </w:style>
-  <w:style w:type="character" w:customStyle="1" w:styleId="Ttulo4Char">
-    <w:name w:val="Título 4 Char"/>
-    <w:aliases w:val="PSC_Titulo_4 Char"/>
-    <w:basedOn w:val="Fontepargpadro"/>
-    <w:link w:val="Ttulo4"/>
-    <w:rsid w:val="000C0F9E"/>
-    <w:rPr>
-      <w:sz w:val="22"/>
-    </w:rPr>
-  </w:style>
-  <w:style w:type="paragraph" w:styleId="Textodebalo">
-    <w:name w:val="Balloon Text"/>
-    <w:basedOn w:val="Normal"/>
-    <w:link w:val="TextodebaloChar"/>
-    <w:semiHidden/>
-    <w:unhideWhenUsed/>
-    <w:rsid w:val="006312C3"/>
-    <w:pPr>
-      <w:spacing w:before="0" w:after="0"/>
-    </w:pPr>
-    <w:rPr>
-      <w:rFonts w:ascii="Tahoma" w:hAnsi="Tahoma" w:cs="Tahoma"/>
-      <w:sz w:val="16"/>
-      <w:szCs w:val="16"/>
-    </w:rPr>
-  </w:style>
-  <w:style w:type="character" w:customStyle="1" w:styleId="TextodebaloChar">
-    <w:name w:val="Texto de balão Char"/>
-    <w:basedOn w:val="Fontepargpadro"/>
-    <w:link w:val="Textodebalo"/>
-    <w:semiHidden/>
-    <w:rsid w:val="006312C3"/>
-    <w:rPr>
-      <w:rFonts w:ascii="Tahoma" w:hAnsi="Tahoma" w:cs="Tahoma"/>
-      <w:sz w:val="16"/>
-      <w:szCs w:val="16"/>
-    </w:rPr>
-  </w:style>
-</w:styles>
-</file>
-
-<file path=word/stylesWithEffects.xml><?xml version="1.0" encoding="utf-8"?>
-<w:styles xmlns:wpc="http://schemas.microsoft.com/office/word/2010/wordprocessingCanvas" xmlns:mc="http://schemas.openxmlformats.org/markup-compatibility/2006" xmlns:o="urn:schemas-microsoft-com:office:office" xmlns:r="http://schemas.openxmlformats.org/officeDocument/2006/relationships" xmlns:m="http://schemas.openxmlformats.org/officeDocument/2006/math" xmlns:v="urn:schemas-microsoft-com:vml" xmlns:wp14="http://schemas.microsoft.com/office/word/2010/wordprocessingDrawing" xmlns:wp="http://schemas.openxmlformats.org/drawingml/2006/wordprocessingDrawing" xmlns:w10="urn:schemas-microsoft-com:office:word" xmlns:w="http://schemas.openxmlformats.org/wordprocessingml/2006/main" xmlns:w14="http://schemas.microsoft.com/office/word/2010/wordml" xmlns:wpg="http://schemas.microsoft.com/office/word/2010/wordprocessingGroup" xmlns:wpi="http://schemas.microsoft.com/office/word/2010/wordprocessingInk" xmlns:wne="http://schemas.microsoft.com/office/word/2006/wordml" xmlns:wps="http://schemas.microsoft.com/office/word/2010/wordprocessingShape" mc:Ignorable="w14 wp14">
-  <w:docDefaults>
-    <w:rPrDefault>
-      <w:rPr>
-        <w:rFonts w:ascii="Times New Roman" w:eastAsia="Times New Roman" w:hAnsi="Times New Roman" w:cs="Times New Roman"/>
-        <w:lang w:val="pt-BR" w:eastAsia="pt-BR" w:bidi="ar-SA"/>
-      </w:rPr>
-    </w:rPrDefault>
-    <w:pPrDefault/>
-  </w:docDefaults>
-  <w:latentStyles w:defLockedState="0" w:defUIPriority="0" w:defSemiHidden="1" w:defUnhideWhenUsed="1" w:defQFormat="0" w:count="267">
-    <w:lsdException w:name="Normal" w:semiHidden="0" w:unhideWhenUsed="0" w:qFormat="1"/>
-    <w:lsdException w:name="heading 1" w:semiHidden="0" w:unhideWhenUsed="0" w:qFormat="1"/>
-    <w:lsdException w:name="heading 2" w:semiHidden="0" w:unhideWhenUsed="0" w:qFormat="1"/>
-    <w:lsdException w:name="heading 3" w:semiHidden="0" w:unhideWhenUsed="0" w:qFormat="1"/>
-    <w:lsdException w:name="heading 4" w:semiHidden="0" w:unhideWhenUsed="0" w:qFormat="1"/>
-    <w:lsdException w:name="heading 5" w:semiHidden="0" w:unhideWhenUsed="0" w:qFormat="1"/>
-    <w:lsdException w:name="heading 6" w:semiHidden="0" w:unhideWhenUsed="0" w:qFormat="1"/>
-    <w:lsdException w:name="heading 7" w:qFormat="1"/>
-    <w:lsdException w:name="heading 8" w:qFormat="1"/>
-    <w:lsdException w:name="heading 9" w:qFormat="1"/>
-    <w:lsdException w:name="toc 1" w:uiPriority="39"/>
-    <w:lsdException w:name="toc 2" w:uiPriority="39"/>
-    <w:lsdException w:name="toc 3" w:uiPriority="39"/>
-    <w:lsdException w:name="caption" w:qFormat="1"/>
-    <w:lsdException w:name="List Number" w:semiHidden="0" w:unhideWhenUsed="0"/>
-    <w:lsdException w:name="List 4" w:semiHidden="0" w:unhideWhenUsed="0"/>
-    <w:lsdException w:name="List 5" w:semiHidden="0" w:unhideWhenUsed="0"/>
-    <w:lsdException w:name="Title" w:semiHidden="0" w:unhideWhenUsed="0" w:qFormat="1"/>
-    <w:lsdException w:name="Subtitle" w:semiHidden="0" w:unhideWhenUsed="0" w:qFormat="1"/>
-    <w:lsdException w:name="Salutation" w:semiHidden="0" w:unhideWhenUsed="0"/>
-    <w:lsdException w:name="Date" w:semiHidden="0" w:unhideWhenUsed="0"/>
-    <w:lsdException w:name="Body Text First Indent" w:semiHidden="0" w:unhideWhenUsed="0"/>
-    <w:lsdException w:name="Hyperlink" w:uiPriority="99"/>
-    <w:lsdException w:name="Strong" w:semiHidden="0" w:unhideWhenUsed="0" w:qFormat="1"/>
-    <w:lsdException w:name="Emphasis" w:semiHidden="0" w:unhideWhenUsed="0" w:qFormat="1"/>
-    <w:lsdException w:name="Table Grid" w:semiHidden="0" w:unhideWhenUsed="0"/>
-    <w:lsdException w:name="Placeholder Text" w:uiPriority="99" w:unhideWhenUsed="0"/>
-    <w:lsdException w:name="No Spacing" w:semiHidden="0" w:uiPriority="1" w:unhideWhenUsed="0" w:qFormat="1"/>
-    <w:lsdException w:name="Light Shading" w:semiHidden="0" w:uiPriority="60" w:unhideWhenUsed="0"/>
-    <w:lsdException w:name="Light List" w:semiHidden="0" w:uiPriority="61" w:unhideWhenUsed="0"/>
-    <w:lsdException w:name="Light Grid" w:semiHidden="0" w:uiPriority="62" w:unhideWhenUsed="0"/>
-    <w:lsdException w:name="Medium Shading 1" w:semiHidden="0" w:uiPriority="63" w:unhideWhenUsed="0"/>
-    <w:lsdException w:name="Medium Shading 2" w:semiHidden="0" w:uiPriority="64" w:unhideWhenUsed="0"/>
-    <w:lsdException w:name="Medium List 1" w:semiHidden="0" w:uiPriority="65" w:unhideWhenUsed="0"/>
-    <w:lsdException w:name="Medium List 2" w:semiHidden="0" w:uiPriority="66" w:unhideWhenUsed="0"/>
-    <w:lsdException w:name="Medium Grid 1" w:semiHidden="0" w:uiPriority="67" w:unhideWhenUsed="0"/>
-    <w:lsdException w:name="Medium Grid 2" w:semiHidden="0" w:uiPriority="68" w:unhideWhenUsed="0"/>
-    <w:lsdException w:name="Medium Grid 3" w:semiHidden="0" w:uiPriority="69" w:unhideWhenUsed="0"/>
-    <w:lsdException w:name="Dark List" w:semiHidden="0" w:uiPriority="70" w:unhideWhenUsed="0"/>
-    <w:lsdException w:name="Colorful Shading" w:semiHidden="0" w:uiPriority="71" w:unhideWhenUsed="0"/>
-    <w:lsdException w:name="Colorful List" w:semiHidden="0" w:uiPriority="72" w:unhideWhenUsed="0"/>
-    <w:lsdException w:name="Colorful Grid" w:semiHidden="0" w:uiPriority="73" w:unhideWhenUsed="0"/>
-    <w:lsdException w:name="Light Shading Accent 1" w:semiHidden="0" w:uiPriority="60" w:unhideWhenUsed="0"/>
-    <w:lsdException w:name="Light List Accent 1" w:semiHidden="0" w:uiPriority="61" w:unhideWhenUsed="0"/>
-    <w:lsdException w:name="Light Grid Accent 1" w:semiHidden="0" w:uiPriority="62" w:unhideWhenUsed="0"/>
-    <w:lsdException w:name="Medium Shading 1 Accent 1" w:semiHidden="0" w:uiPriority="63" w:unhideWhenUsed="0"/>
-    <w:lsdException w:name="Medium Shading 2 Accent 1" w:semiHidden="0" w:uiPriority="64" w:unhideWhenUsed="0"/>
-    <w:lsdException w:name="Medium List 1 Accent 1" w:semiHidden="0" w:uiPriority="65" w:unhideWhenUsed="0"/>
-    <w:lsdException w:name="Revision" w:uiPriority="99" w:unhideWhenUsed="0"/>
-    <w:lsdException w:name="List Paragraph" w:semiHidden="0" w:uiPriority="34" w:unhideWhenUsed="0" w:qFormat="1"/>
-    <w:lsdException w:name="Quote" w:semiHidden="0" w:uiPriority="29" w:unhideWhenUsed="0" w:qFormat="1"/>
-    <w:lsdException w:name="Intense Quote" w:semiHidden="0" w:uiPriority="30" w:unhideWhenUsed="0" w:qFormat="1"/>
-    <w:lsdException w:name="Medium List 2 Accent 1" w:semiHidden="0" w:uiPriority="66" w:unhideWhenUsed="0"/>
-    <w:lsdException w:name="Medium Grid 1 Accent 1" w:semiHidden="0" w:uiPriority="67" w:unhideWhenUsed="0"/>
-    <w:lsdException w:name="Medium Grid 2 Accent 1" w:semiHidden="0" w:uiPriority="68" w:unhideWhenUsed="0"/>
-    <w:lsdException w:name="Medium Grid 3 Accent 1" w:semiHidden="0" w:uiPriority="69" w:unhideWhenUsed="0"/>
-    <w:lsdException w:name="Dark List Accent 1" w:semiHidden="0" w:uiPriority="70" w:unhideWhenUsed="0"/>
-    <w:lsdException w:name="Colorful Shading Accent 1" w:semiHidden="0" w:uiPriority="71" w:unhideWhenUsed="0"/>
-    <w:lsdException w:name="Colorful List Accent 1" w:semiHidden="0" w:uiPriority="72" w:unhideWhenUsed="0"/>
-    <w:lsdException w:name="Colorful Grid Accent 1" w:semiHidden="0" w:uiPriority="73" w:unhideWhenUsed="0"/>
-    <w:lsdException w:name="Light Shading Accent 2" w:semiHidden="0" w:uiPriority="60" w:unhideWhenUsed="0"/>
-    <w:lsdException w:name="Light List Accent 2" w:semiHidden="0" w:uiPriority="61" w:unhideWhenUsed="0"/>
-    <w:lsdException w:name="Light Grid Accent 2" w:semiHidden="0" w:uiPriority="62" w:unhideWhenUsed="0"/>
-    <w:lsdException w:name="Medium Shading 1 Accent 2" w:semiHidden="0" w:uiPriority="63" w:unhideWhenUsed="0"/>
-    <w:lsdException w:name="Medium Shading 2 Accent 2" w:semiHidden="0" w:uiPriority="64" w:unhideWhenUsed="0"/>
-    <w:lsdException w:name="Medium List 1 Accent 2" w:semiHidden="0" w:uiPriority="65" w:unhideWhenUsed="0"/>
-    <w:lsdException w:name="Medium List 2 Accent 2" w:semiHidden="0" w:uiPriority="66" w:unhideWhenUsed="0"/>
-    <w:lsdException w:name="Medium Grid 1 Accent 2" w:semiHidden="0" w:uiPriority="67" w:unhideWhenUsed="0"/>
-    <w:lsdException w:name="Medium Grid 2 Accent 2" w:semiHidden="0" w:uiPriority="68" w:unhideWhenUsed="0"/>
-    <w:lsdException w:name="Medium Grid 3 Accent 2" w:semiHidden="0" w:uiPriority="69" w:unhideWhenUsed="0"/>
-    <w:lsdException w:name="Dark List Accent 2" w:semiHidden="0" w:uiPriority="70" w:unhideWhenUsed="0"/>
-    <w:lsdException w:name="Colorful Shading Accent 2" w:semiHidden="0" w:uiPriority="71" w:unhideWhenUsed="0"/>
-    <w:lsdException w:name="Colorful List Accent 2" w:semiHidden="0" w:uiPriority="72" w:unhideWhenUsed="0"/>
-    <w:lsdException w:name="Colorful Grid Accent 2" w:semiHidden="0" w:uiPriority="73" w:unhideWhenUsed="0"/>
-    <w:lsdException w:name="Light Shading Accent 3" w:semiHidden="0" w:uiPriority="60" w:unhideWhenUsed="0"/>
-    <w:lsdException w:name="Light List Accent 3" w:semiHidden="0" w:uiPriority="61" w:unhideWhenUsed="0"/>
-    <w:lsdException w:name="Light Grid Accent 3" w:semiHidden="0" w:uiPriority="62" w:unhideWhenUsed="0"/>
-    <w:lsdException w:name="Medium Shading 1 Accent 3" w:semiHidden="0" w:uiPriority="63" w:unhideWhenUsed="0"/>
-    <w:lsdException w:name="Medium Shading 2 Accent 3" w:semiHidden="0" w:uiPriority="64" w:unhideWhenUsed="0"/>
-    <w:lsdException w:name="Medium List 1 Accent 3" w:semiHidden="0" w:uiPriority="65" w:unhideWhenUsed="0"/>
-    <w:lsdException w:name="Medium List 2 Accent 3" w:semiHidden="0" w:uiPriority="66" w:unhideWhenUsed="0"/>
-    <w:lsdException w:name="Medium Grid 1 Accent 3" w:semiHidden="0" w:uiPriority="67" w:unhideWhenUsed="0"/>
-    <w:lsdException w:name="Medium Grid 2 Accent 3" w:semiHidden="0" w:uiPriority="68" w:unhideWhenUsed="0"/>
-    <w:lsdException w:name="Medium Grid 3 Accent 3" w:semiHidden="0" w:uiPriority="69" w:unhideWhenUsed="0"/>
-    <w:lsdException w:name="Dark List Accent 3" w:semiHidden="0" w:uiPriority="70" w:unhideWhenUsed="0"/>
-    <w:lsdException w:name="Colorful Shading Accent 3" w:semiHidden="0" w:uiPriority="71" w:unhideWhenUsed="0"/>
-    <w:lsdException w:name="Colorful List Accent 3" w:semiHidden="0" w:uiPriority="72" w:unhideWhenUsed="0"/>
-    <w:lsdException w:name="Colorful Grid Accent 3" w:semiHidden="0" w:uiPriority="73" w:unhideWhenUsed="0"/>
-    <w:lsdException w:name="Light Shading Accent 4" w:semiHidden="0" w:uiPriority="60" w:unhideWhenUsed="0"/>
-    <w:lsdException w:name="Light List Accent 4" w:semiHidden="0" w:uiPriority="61" w:unhideWhenUsed="0"/>
-    <w:lsdException w:name="Light Grid Accent 4" w:semiHidden="0" w:uiPriority="62" w:unhideWhenUsed="0"/>
-    <w:lsdException w:name="Medium Shading 1 Accent 4" w:semiHidden="0" w:uiPriority="63" w:unhideWhenUsed="0"/>
-    <w:lsdException w:name="Medium Shading 2 Accent 4" w:semiHidden="0" w:uiPriority="64" w:unhideWhenUsed="0"/>
-    <w:lsdException w:name="Medium List 1 Accent 4" w:semiHidden="0" w:uiPriority="65" w:unhideWhenUsed="0"/>
-    <w:lsdException w:name="Medium List 2 Accent 4" w:semiHidden="0" w:uiPriority="66" w:unhideWhenUsed="0"/>
-    <w:lsdException w:name="Medium Grid 1 Accent 4" w:semiHidden="0" w:uiPriority="67" w:unhideWhenUsed="0"/>
-    <w:lsdException w:name="Medium Grid 2 Accent 4" w:semiHidden="0" w:uiPriority="68" w:unhideWhenUsed="0"/>
-    <w:lsdException w:name="Medium Grid 3 Accent 4" w:semiHidden="0" w:uiPriority="69" w:unhideWhenUsed="0"/>
-    <w:lsdException w:name="Dark List Accent 4" w:semiHidden="0" w:uiPriority="70" w:unhideWhenUsed="0"/>
-    <w:lsdException w:name="Colorful Shading Accent 4" w:semiHidden="0" w:uiPriority="71" w:unhideWhenUsed="0"/>
-    <w:lsdException w:name="Colorful List Accent 4" w:semiHidden="0" w:uiPriority="72" w:unhideWhenUsed="0"/>
-    <w:lsdException w:name="Colorful Grid Accent 4" w:semiHidden="0" w:uiPriority="73" w:unhideWhenUsed="0"/>
-    <w:lsdException w:name="Light Shading Accent 5" w:semiHidden="0" w:uiPriority="60" w:unhideWhenUsed="0"/>
-    <w:lsdException w:name="Light List Accent 5" w:semiHidden="0" w:uiPriority="61" w:unhideWhenUsed="0"/>
-    <w:lsdException w:name="Light Grid Accent 5" w:semiHidden="0" w:uiPriority="62" w:unhideWhenUsed="0"/>
-    <w:lsdException w:name="Medium Shading 1 Accent 5" w:semiHidden="0" w:uiPriority="63" w:unhideWhenUsed="0"/>
-    <w:lsdException w:name="Medium Shading 2 Accent 5" w:semiHidden="0" w:uiPriority="64" w:unhideWhenUsed="0"/>
-    <w:lsdException w:name="Medium List 1 Accent 5" w:semiHidden="0" w:uiPriority="65" w:unhideWhenUsed="0"/>
-    <w:lsdException w:name="Medium List 2 Accent 5" w:semiHidden="0" w:uiPriority="66" w:unhideWhenUsed="0"/>
-    <w:lsdException w:name="Medium Grid 1 Accent 5" w:semiHidden="0" w:uiPriority="67" w:unhideWhenUsed="0"/>
-    <w:lsdException w:name="Medium Grid 2 Accent 5" w:semiHidden="0" w:uiPriority="68" w:unhideWhenUsed="0"/>
-    <w:lsdException w:name="Medium Grid 3 Accent 5" w:semiHidden="0" w:uiPriority="69" w:unhideWhenUsed="0"/>
-    <w:lsdException w:name="Dark List Accent 5" w:semiHidden="0" w:uiPriority="70" w:unhideWhenUsed="0"/>
-    <w:lsdException w:name="Colorful Shading Accent 5" w:semiHidden="0" w:uiPriority="71" w:unhideWhenUsed="0"/>
-    <w:lsdException w:name="Colorful List Accent 5" w:semiHidden="0" w:uiPriority="72" w:unhideWhenUsed="0"/>
-    <w:lsdException w:name="Colorful Grid Accent 5" w:semiHidden="0" w:uiPriority="73" w:unhideWhenUsed="0"/>
-    <w:lsdException w:name="Light Shading Accent 6" w:semiHidden="0" w:uiPriority="60" w:unhideWhenUsed="0"/>
-    <w:lsdException w:name="Light List Accent 6" w:semiHidden="0" w:uiPriority="61" w:unhideWhenUsed="0"/>
-    <w:lsdException w:name="Light Grid Accent 6" w:semiHidden="0" w:uiPriority="62" w:unhideWhenUsed="0"/>
-    <w:lsdException w:name="Medium Shading 1 Accent 6" w:semiHidden="0" w:uiPriority="63" w:unhideWhenUsed="0"/>
-    <w:lsdException w:name="Medium Shading 2 Accent 6" w:semiHidden="0" w:uiPriority="64" w:unhideWhenUsed="0"/>
-    <w:lsdException w:name="Medium List 1 Accent 6" w:semiHidden="0" w:uiPriority="65" w:unhideWhenUsed="0"/>
-    <w:lsdException w:name="Medium List 2 Accent 6" w:semiHidden="0" w:uiPriority="66" w:unhideWhenUsed="0"/>
-    <w:lsdException w:name="Medium Grid 1 Accent 6" w:semiHidden="0" w:uiPriority="67" w:unhideWhenUsed="0"/>
-    <w:lsdException w:name="Medium Grid 2 Accent 6" w:semiHidden="0" w:uiPriority="68" w:unhideWhenUsed="0"/>
-    <w:lsdException w:name="Medium Grid 3 Accent 6" w:semiHidden="0" w:uiPriority="69" w:unhideWhenUsed="0"/>
-    <w:lsdException w:name="Dark List Accent 6" w:semiHidden="0" w:uiPriority="70" w:unhideWhenUsed="0"/>
-    <w:lsdException w:name="Colorful Shading Accent 6" w:semiHidden="0" w:uiPriority="71" w:unhideWhenUsed="0"/>
-    <w:lsdException w:name="Colorful List Accent 6" w:semiHidden="0" w:uiPriority="72" w:unhideWhenUsed="0"/>
-    <w:lsdException w:name="Colorful Grid Accent 6" w:semiHidden="0" w:uiPriority="73" w:unhideWhenUsed="0"/>
-    <w:lsdException w:name="Subtle Emphasis" w:semiHidden="0" w:uiPriority="19" w:unhideWhenUsed="0" w:qFormat="1"/>
-    <w:lsdException w:name="Intense Emphasis" w:semiHidden="0" w:uiPriority="21" w:unhideWhenUsed="0" w:qFormat="1"/>
-    <w:lsdException w:name="Subtle Reference" w:semiHidden="0" w:uiPriority="31" w:unhideWhenUsed="0" w:qFormat="1"/>
-    <w:lsdException w:name="Intense Reference" w:semiHidden="0" w:uiPriority="32" w:unhideWhenUsed="0" w:qFormat="1"/>
-    <w:lsdException w:name="Book Title" w:semiHidden="0" w:uiPriority="33" w:unhideWhenUsed="0" w:qFormat="1"/>
-    <w:lsdException w:name="Bibliography" w:uiPriority="37"/>
-    <w:lsdException w:name="TOC Heading" w:uiPriority="39" w:qFormat="1"/>
+  <w:latentStyles w:defLockedState="0" w:defUIPriority="0" w:defSemiHidden="0" w:defUnhideWhenUsed="0" w:defQFormat="0" w:count="371">
+    <w:lsdException w:name="Normal" w:qFormat="1"/>
+    <w:lsdException w:name="heading 1" w:qFormat="1"/>
+    <w:lsdException w:name="heading 2" w:qFormat="1"/>
+    <w:lsdException w:name="heading 3" w:qFormat="1"/>
+    <w:lsdException w:name="heading 4" w:qFormat="1"/>
+    <w:lsdException w:name="heading 5" w:qFormat="1"/>
+    <w:lsdException w:name="heading 6" w:qFormat="1"/>
+    <w:lsdException w:name="heading 7" w:semiHidden="1" w:unhideWhenUsed="1" w:qFormat="1"/>
+    <w:lsdException w:name="heading 8" w:semiHidden="1" w:unhideWhenUsed="1" w:qFormat="1"/>
+    <w:lsdException w:name="heading 9" w:semiHidden="1" w:unhideWhenUsed="1" w:qFormat="1"/>
+    <w:lsdException w:name="index 1" w:semiHidden="1" w:unhideWhenUsed="1"/>
+    <w:lsdException w:name="index 2" w:semiHidden="1" w:unhideWhenUsed="1"/>
+    <w:lsdException w:name="index 3" w:semiHidden="1" w:unhideWhenUsed="1"/>
+    <w:lsdException w:name="index 4" w:semiHidden="1" w:unhideWhenUsed="1"/>
+    <w:lsdException w:name="index 5" w:semiHidden="1" w:unhideWhenUsed="1"/>
+    <w:lsdException w:name="index 6" w:semiHidden="1" w:unhideWhenUsed="1"/>
+    <w:lsdException w:name="index 7" w:semiHidden="1" w:unhideWhenUsed="1"/>
+    <w:lsdException w:name="index 8" w:semiHidden="1" w:unhideWhenUsed="1"/>
+    <w:lsdException w:name="index 9" w:semiHidden="1" w:unhideWhenUsed="1"/>
+    <w:lsdException w:name="toc 1" w:semiHidden="1" w:uiPriority="39" w:unhideWhenUsed="1"/>
+    <w:lsdException w:name="toc 2" w:semiHidden="1" w:uiPriority="39" w:unhideWhenUsed="1"/>
+    <w:lsdException w:name="toc 3" w:semiHidden="1" w:uiPriority="39" w:unhideWhenUsed="1"/>
+    <w:lsdException w:name="toc 4" w:semiHidden="1" w:unhideWhenUsed="1"/>
+    <w:lsdException w:name="toc 5" w:semiHidden="1" w:unhideWhenUsed="1"/>
+    <w:lsdException w:name="toc 6" w:semiHidden="1" w:unhideWhenUsed="1"/>
+    <w:lsdException w:name="toc 7" w:semiHidden="1" w:unhideWhenUsed="1"/>
+    <w:lsdException w:name="toc 8" w:semiHidden="1" w:unhideWhenUsed="1"/>
+    <w:lsdException w:name="toc 9" w:semiHidden="1" w:unhideWhenUsed="1"/>
+    <w:lsdException w:name="Normal Indent" w:semiHidden="1" w:unhideWhenUsed="1"/>
+    <w:lsdException w:name="footnote text" w:semiHidden="1" w:unhideWhenUsed="1"/>
+    <w:lsdException w:name="annotation text" w:semiHidden="1" w:unhideWhenUsed="1"/>
+    <w:lsdException w:name="header" w:semiHidden="1" w:unhideWhenUsed="1"/>
+    <w:lsdException w:name="footer" w:semiHidden="1" w:unhideWhenUsed="1"/>
+    <w:lsdException w:name="index heading" w:semiHidden="1" w:unhideWhenUsed="1"/>
+    <w:lsdException w:name="caption" w:semiHidden="1" w:unhideWhenUsed="1" w:qFormat="1"/>
+    <w:lsdException w:name="table of figures" w:semiHidden="1" w:unhideWhenUsed="1"/>
+    <w:lsdException w:name="envelope address" w:semiHidden="1" w:unhideWhenUsed="1"/>
+    <w:lsdException w:name="envelope return" w:semiHidden="1" w:unhideWhenUsed="1"/>
+    <w:lsdException w:name="footnote reference" w:semiHidden="1" w:unhideWhenUsed="1"/>
+    <w:lsdException w:name="annotation reference" w:semiHidden="1" w:unhideWhenUsed="1"/>
+    <w:lsdException w:name="line number" w:semiHidden="1" w:unhideWhenUsed="1"/>
+    <w:lsdException w:name="page number" w:semiHidden="1" w:unhideWhenUsed="1"/>
+    <w:lsdException w:name="endnote reference" w:semiHidden="1" w:unhideWhenUsed="1"/>
+    <w:lsdException w:name="endnote text" w:semiHidden="1" w:unhideWhenUsed="1"/>
+    <w:lsdException w:name="table of authorities" w:semiHidden="1" w:unhideWhenUsed="1"/>
+    <w:lsdException w:name="macro" w:semiHidden="1" w:unhideWhenUsed="1"/>
+    <w:lsdException w:name="toa heading" w:semiHidden="1" w:unhideWhenUsed="1"/>
+    <w:lsdException w:name="List" w:semiHidden="1" w:unhideWhenUsed="1"/>
+    <w:lsdException w:name="List Bullet" w:semiHidden="1" w:unhideWhenUsed="1"/>
+    <w:lsdException w:name="List 2" w:semiHidden="1" w:unhideWhenUsed="1"/>
+    <w:lsdException w:name="List 3" w:semiHidden="1" w:unhideWhenUsed="1"/>
+    <w:lsdException w:name="List Bullet 2" w:semiHidden="1" w:unhideWhenUsed="1"/>
+    <w:lsdException w:name="List Bullet 3" w:semiHidden="1" w:unhideWhenUsed="1"/>
+    <w:lsdException w:name="List Bullet 4" w:semiHidden="1" w:unhideWhenUsed="1"/>
+    <w:lsdException w:name="List Bullet 5" w:semiHidden="1" w:unhideWhenUsed="1"/>
+    <w:lsdException w:name="List Number 2" w:semiHidden="1" w:unhideWhenUsed="1"/>
+    <w:lsdException w:name="List Number 3" w:semiHidden="1" w:unhideWhenUsed="1"/>
+    <w:lsdException w:name="List Number 4" w:semiHidden="1" w:unhideWhenUsed="1"/>
+    <w:lsdException w:name="List Number 5" w:semiHidden="1" w:unhideWhenUsed="1"/>
+    <w:lsdException w:name="Title" w:qFormat="1"/>
+    <w:lsdException w:name="Closing" w:semiHidden="1" w:unhideWhenUsed="1"/>
+    <w:lsdException w:name="Signature" w:semiHidden="1" w:unhideWhenUsed="1"/>
+    <w:lsdException w:name="Default Paragraph Font" w:semiHidden="1" w:unhideWhenUsed="1"/>
+    <w:lsdException w:name="Body Text" w:semiHidden="1" w:unhideWhenUsed="1"/>
+    <w:lsdException w:name="Body Text Indent" w:semiHidden="1" w:unhideWhenUsed="1"/>
+    <w:lsdException w:name="List Continue" w:semiHidden="1" w:unhideWhenUsed="1"/>
+    <w:lsdException w:name="List Continue 2" w:semiHidden="1" w:unhideWhenUsed="1"/>
+    <w:lsdException w:name="List Continue 3" w:semiHidden="1" w:unhideWhenUsed="1"/>
+    <w:lsdException w:name="List Continue 4" w:semiHidden="1" w:unhideWhenUsed="1"/>
+    <w:lsdException w:name="List Continue 5" w:semiHidden="1" w:unhideWhenUsed="1"/>
+    <w:lsdException w:name="Message Header" w:semiHidden="1" w:unhideWhenUsed="1"/>
+    <w:lsdException w:name="Subtitle" w:qFormat="1"/>
+    <w:lsdException w:name="Body Text First Indent 2" w:semiHidden="1" w:unhideWhenUsed="1"/>
+    <w:lsdException w:name="Note Heading" w:semiHidden="1" w:unhideWhenUsed="1"/>
+    <w:lsdException w:name="Body Text 2" w:semiHidden="1" w:unhideWhenUsed="1"/>
+    <w:lsdException w:name="Body Text 3" w:semiHidden="1" w:unhideWhenUsed="1"/>
+    <w:lsdException w:name="Body Text Indent 2" w:semiHidden="1" w:unhideWhenUsed="1"/>
+    <w:lsdException w:name="Body Text Indent 3" w:semiHidden="1" w:unhideWhenUsed="1"/>
+    <w:lsdException w:name="Block Text" w:semiHidden="1" w:unhideWhenUsed="1"/>
+    <w:lsdException w:name="Hyperlink" w:semiHidden="1" w:uiPriority="99" w:unhideWhenUsed="1"/>
+    <w:lsdException w:name="FollowedHyperlink" w:semiHidden="1" w:unhideWhenUsed="1"/>
+    <w:lsdException w:name="Strong" w:qFormat="1"/>
+    <w:lsdException w:name="Emphasis" w:qFormat="1"/>
+    <w:lsdException w:name="Document Map" w:semiHidden="1" w:unhideWhenUsed="1"/>
+    <w:lsdException w:name="Plain Text" w:semiHidden="1" w:unhideWhenUsed="1"/>
+    <w:lsdException w:name="E-mail Signature" w:semiHidden="1" w:unhideWhenUsed="1"/>
+    <w:lsdException w:name="HTML Top of Form" w:semiHidden="1" w:unhideWhenUsed="1"/>
+    <w:lsdException w:name="HTML Bottom of Form" w:semiHidden="1" w:unhideWhenUsed="1"/>
+    <w:lsdException w:name="Normal (Web)" w:semiHidden="1" w:unhideWhenUsed="1"/>
+    <w:lsdException w:name="HTML Acronym" w:semiHidden="1" w:unhideWhenUsed="1"/>
+    <w:lsdException w:name="HTML Address" w:semiHidden="1" w:unhideWhenUsed="1"/>
+    <w:lsdException w:name="HTML Cite" w:semiHidden="1" w:unhideWhenUsed="1"/>
+    <w:lsdException w:name="HTML Code" w:semiHidden="1" w:unhideWhenUsed="1"/>
+    <w:lsdException w:name="HTML Definition" w:semiHidden="1" w:unhideWhenUsed="1"/>
+    <w:lsdException w:name="HTML Keyboard" w:semiHidden="1" w:unhideWhenUsed="1"/>
+    <w:lsdException w:name="HTML Preformatted" w:semiHidden="1" w:unhideWhenUsed="1"/>
+    <w:lsdException w:name="HTML Sample" w:semiHidden="1" w:unhideWhenUsed="1"/>
+    <w:lsdException w:name="HTML Typewriter" w:semiHidden="1" w:unhideWhenUsed="1"/>
+    <w:lsdException w:name="HTML Variable" w:semiHidden="1" w:unhideWhenUsed="1"/>
+    <w:lsdException w:name="Normal Table" w:semiHidden="1" w:unhideWhenUsed="1"/>
+    <w:lsdException w:name="annotation subject" w:semiHidden="1" w:unhideWhenUsed="1"/>
+    <w:lsdException w:name="No List" w:semiHidden="1" w:unhideWhenUsed="1"/>
+    <w:lsdException w:name="Outline List 1" w:semiHidden="1" w:unhideWhenUsed="1"/>
+    <w:lsdException w:name="Outline List 2" w:semiHidden="1" w:unhideWhenUsed="1"/>
+    <w:lsdException w:name="Outline List 3" w:semiHidden="1" w:unhideWhenUsed="1"/>
+    <w:lsdException w:name="Table Simple 1" w:semiHidden="1" w:unhideWhenUsed="1"/>
+    <w:lsdException w:name="Table Simple 2" w:semiHidden="1" w:unhideWhenUsed="1"/>
+    <w:lsdException w:name="Table Simple 3" w:semiHidden="1" w:unhideWhenUsed="1"/>
+    <w:lsdException w:name="Table Classic 1" w:semiHidden="1" w:unhideWhenUsed="1"/>
+    <w:lsdException w:name="Table Classic 2" w:semiHidden="1" w:unhideWhenUsed="1"/>
+    <w:lsdException w:name="Table Classic 3" w:semiHidden="1" w:unhideWhenUsed="1"/>
+    <w:lsdException w:name="Table Classic 4" w:semiHidden="1" w:unhideWhenUsed="1"/>
+    <w:lsdException w:name="Table Colorful 1" w:semiHidden="1" w:unhideWhenUsed="1"/>
+    <w:lsdException w:name="Table Colorful 2" w:semiHidden="1" w:unhideWhenUsed="1"/>
+    <w:lsdException w:name="Table Colorful 3" w:semiHidden="1" w:unhideWhenUsed="1"/>
+    <w:lsdException w:name="Table Columns 1" w:semiHidden="1" w:unhideWhenUsed="1"/>
+    <w:lsdException w:name="Table Columns 2" w:semiHidden="1" w:unhideWhenUsed="1"/>
+    <w:lsdException w:name="Table Columns 3" w:semiHidden="1" w:unhideWhenUsed="1"/>
+    <w:lsdException w:name="Table Columns 4" w:semiHidden="1" w:unhideWhenUsed="1"/>
+    <w:lsdException w:name="Table Columns 5" w:semiHidden="1" w:unhideWhenUsed="1"/>
+    <w:lsdException w:name="Table Grid 1" w:semiHidden="1" w:unhideWhenUsed="1"/>
+    <w:lsdException w:name="Table Grid 2" w:semiHidden="1" w:unhideWhenUsed="1"/>
+    <w:lsdException w:name="Table Grid 3" w:semiHidden="1" w:unhideWhenUsed="1"/>
+    <w:lsdException w:name="Table Grid 4" w:semiHidden="1" w:unhideWhenUsed="1"/>
+    <w:lsdException w:name="Table Grid 5" w:semiHidden="1" w:unhideWhenUsed="1"/>
+    <w:lsdException w:name="Table Grid 6" w:semiHidden="1" w:unhideWhenUsed="1"/>
+    <w:lsdException w:name="Table Grid 7" w:semiHidden="1" w:unhideWhenUsed="1"/>
+    <w:lsdException w:name="Table Grid 8" w:semiHidden="1" w:unhideWhenUsed="1"/>
+    <w:lsdException w:name="Table List 1" w:semiHidden="1" w:unhideWhenUsed="1"/>
+    <w:lsdException w:name="Table List 2" w:semiHidden="1" w:unhideWhenUsed="1"/>
+    <w:lsdException w:name="Table List 3" w:semiHidden="1" w:unhideWhenUsed="1"/>
+    <w:lsdException w:name="Table List 4" w:semiHidden="1" w:unhideWhenUsed="1"/>
+    <w:lsdException w:name="Table List 5" w:semiHidden="1" w:unhideWhenUsed="1"/>
+    <w:lsdException w:name="Table List 6" w:semiHidden="1" w:unhideWhenUsed="1"/>
+    <w:lsdException w:name="Table List 7" w:semiHidden="1" w:unhideWhenUsed="1"/>
+    <w:lsdException w:name="Table List 8" w:semiHidden="1" w:unhideWhenUsed="1"/>
+    <w:lsdException w:name="Table 3D effects 1" w:semiHidden="1" w:unhideWhenUsed="1"/>
+    <w:lsdException w:name="Table 3D effects 2" w:semiHidden="1" w:unhideWhenUsed="1"/>
+    <w:lsdException w:name="Table 3D effects 3" w:semiHidden="1" w:unhideWhenUsed="1"/>
+    <w:lsdException w:name="Table Contemporary" w:semiHidden="1" w:unhideWhenUsed="1"/>
+    <w:lsdException w:name="Table Elegant" w:semiHidden="1" w:unhideWhenUsed="1"/>
+    <w:lsdException w:name="Table Professional" w:semiHidden="1" w:unhideWhenUsed="1"/>
+    <w:lsdException w:name="Table Subtle 1" w:semiHidden="1" w:unhideWhenUsed="1"/>
+    <w:lsdException w:name="Table Subtle 2" w:semiHidden="1" w:unhideWhenUsed="1"/>
+    <w:lsdException w:name="Table Web 1" w:semiHidden="1" w:unhideWhenUsed="1"/>
+    <w:lsdException w:name="Table Web 2" w:semiHidden="1" w:unhideWhenUsed="1"/>
+    <w:lsdException w:name="Table Web 3" w:semiHidden="1" w:unhideWhenUsed="1"/>
+    <w:lsdException w:name="Balloon Text" w:semiHidden="1" w:unhideWhenUsed="1"/>
+    <w:lsdException w:name="Table Theme" w:semiHidden="1" w:unhideWhenUsed="1"/>
+    <w:lsdException w:name="Placeholder Text" w:semiHidden="1" w:uiPriority="99"/>
+    <w:lsdException w:name="No Spacing" w:uiPriority="1" w:qFormat="1"/>
+    <w:lsdException w:name="Light Shading" w:uiPriority="60"/>
+    <w:lsdException w:name="Light List" w:uiPriority="61"/>
+    <w:lsdException w:name="Light Grid" w:uiPriority="62"/>
+    <w:lsdException w:name="Medium Shading 1" w:uiPriority="63"/>
+    <w:lsdException w:name="Medium Shading 2" w:uiPriority="64"/>
+    <w:lsdException w:name="Medium List 1" w:uiPriority="65"/>
+    <w:lsdException w:name="Medium List 2" w:uiPriority="66"/>
+    <w:lsdException w:name="Medium Grid 1" w:uiPriority="67"/>
+    <w:lsdException w:name="Medium Grid 2" w:uiPriority="68"/>
+    <w:lsdException w:name="Medium Grid 3" w:uiPriority="69"/>
+    <w:lsdException w:name="Dark List" w:uiPriority="70"/>
+    <w:lsdException w:name="Colorful Shading" w:uiPriority="71"/>
+    <w:lsdException w:name="Colorful List" w:uiPriority="72"/>
+    <w:lsdException w:name="Colorful Grid" w:uiPriority="73"/>
+    <w:lsdException w:name="Light Shading Accent 1" w:uiPriority="60"/>
+    <w:lsdException w:name="Light List Accent 1" w:uiPriority="61"/>
+    <w:lsdException w:name="Light Grid Accent 1" w:uiPriority="62"/>
+    <w:lsdException w:name="Medium Shading 1 Accent 1" w:uiPriority="63"/>
+    <w:lsdException w:name="Medium Shading 2 Accent 1" w:uiPriority="64"/>
+    <w:lsdException w:name="Medium List 1 Accent 1" w:uiPriority="65"/>
+    <w:lsdException w:name="Revision" w:semiHidden="1" w:uiPriority="99"/>
+    <w:lsdException w:name="List Paragraph" w:uiPriority="34" w:qFormat="1"/>
+    <w:lsdException w:name="Quote" w:uiPriority="29" w:qFormat="1"/>
+    <w:lsdException w:name="Intense Quote" w:uiPriority="30" w:qFormat="1"/>
+    <w:lsdException w:name="Medium List 2 Accent 1" w:uiPriority="66"/>
+    <w:lsdException w:name="Medium Grid 1 Accent 1" w:uiPriority="67"/>
+    <w:lsdException w:name="Medium Grid 2 Accent 1" w:uiPriority="68"/>
+    <w:lsdException w:name="Medium Grid 3 Accent 1" w:uiPriority="69"/>
+    <w:lsdException w:name="Dark List Accent 1" w:uiPriority="70"/>
+    <w:lsdException w:name="Colorful Shading Accent 1" w:uiPriority="71"/>
+    <w:lsdException w:name="Colorful List Accent 1" w:uiPriority="72"/>
+    <w:lsdException w:name="Colorful Grid Accent 1" w:uiPriority="73"/>
+    <w:lsdException w:name="Light Shading Accent 2" w:uiPriority="60"/>
+    <w:lsdException w:name="Light List Accent 2" w:uiPriority="61"/>
+    <w:lsdException w:name="Light Grid Accent 2" w:uiPriority="62"/>
+    <w:lsdException w:name="Medium Shading 1 Accent 2" w:uiPriority="63"/>
+    <w:lsdException w:name="Medium Shading 2 Accent 2" w:uiPriority="64"/>
+    <w:lsdException w:name="Medium List 1 Accent 2" w:uiPriority="65"/>
+    <w:lsdException w:name="Medium List 2 Accent 2" w:uiPriority="66"/>
+    <w:lsdException w:name="Medium Grid 1 Accent 2" w:uiPriority="67"/>
+    <w:lsdException w:name="Medium Grid 2 Accent 2" w:uiPriority="68"/>
+    <w:lsdException w:name="Medium Grid 3 Accent 2" w:uiPriority="69"/>
+    <w:lsdException w:name="Dark List Accent 2" w:uiPriority="70"/>
+    <w:lsdException w:name="Colorful Shading Accent 2" w:uiPriority="71"/>
+    <w:lsdException w:name="Colorful List Accent 2" w:uiPriority="72"/>
+    <w:lsdException w:name="Colorful Grid Accent 2" w:uiPriority="73"/>
+    <w:lsdException w:name="Light Shading Accent 3" w:uiPriority="60"/>
+    <w:lsdException w:name="Light List Accent 3" w:uiPriority="61"/>
+    <w:lsdException w:name="Light Grid Accent 3" w:uiPriority="62"/>
+    <w:lsdException w:name="Medium Shading 1 Accent 3" w:uiPriority="63"/>
+    <w:lsdException w:name="Medium Shading 2 Accent 3" w:uiPriority="64"/>
+    <w:lsdException w:name="Medium List 1 Accent 3" w:uiPriority="65"/>
+    <w:lsdException w:name="Medium List 2 Accent 3" w:uiPriority="66"/>
+    <w:lsdException w:name="Medium Grid 1 Accent 3" w:uiPriority="67"/>
+    <w:lsdException w:name="Medium Grid 2 Accent 3" w:uiPriority="68"/>
+    <w:lsdException w:name="Medium Grid 3 Accent 3" w:uiPriority="69"/>
+    <w:lsdException w:name="Dark List Accent 3" w:uiPriority="70"/>
+    <w:lsdException w:name="Colorful Shading Accent 3" w:uiPriority="71"/>
+    <w:lsdException w:name="Colorful List Accent 3" w:uiPriority="72"/>
+    <w:lsdException w:name="Colorful Grid Accent 3" w:uiPriority="73"/>
+    <w:lsdException w:name="Light Shading Accent 4" w:uiPriority="60"/>
+    <w:lsdException w:name="Light List Accent 4" w:uiPriority="61"/>
+    <w:lsdException w:name="Light Grid Accent 4" w:uiPriority="62"/>
+    <w:lsdException w:name="Medium Shading 1 Accent 4" w:uiPriority="63"/>
+    <w:lsdException w:name="Medium Shading 2 Accent 4" w:uiPriority="64"/>
+    <w:lsdException w:name="Medium List 1 Accent 4" w:uiPriority="65"/>
+    <w:lsdException w:name="Medium List 2 Accent 4" w:uiPriority="66"/>
+    <w:lsdException w:name="Medium Grid 1 Accent 4" w:uiPriority="67"/>
+    <w:lsdException w:name="Medium Grid 2 Accent 4" w:uiPriority="68"/>
+    <w:lsdException w:name="Medium Grid 3 Accent 4" w:uiPriority="69"/>
+    <w:lsdException w:name="Dark List Accent 4" w:uiPriority="70"/>
+    <w:lsdException w:name="Colorful Shading Accent 4" w:uiPriority="71"/>
+    <w:lsdException w:name="Colorful List Accent 4" w:uiPriority="72"/>
+    <w:lsdException w:name="Colorful Grid Accent 4" w:uiPriority="73"/>
+    <w:lsdException w:name="Light Shading Accent 5" w:uiPriority="60"/>
+    <w:lsdException w:name="Light List Accent 5" w:uiPriority="61"/>
+    <w:lsdException w:name="Light Grid Accent 5" w:uiPriority="62"/>
+    <w:lsdException w:name="Medium Shading 1 Accent 5" w:uiPriority="63"/>
+    <w:lsdException w:name="Medium Shading 2 Accent 5" w:uiPriority="64"/>
+    <w:lsdException w:name="Medium List 1 Accent 5" w:uiPriority="65"/>
+    <w:lsdException w:name="Medium List 2 Accent 5" w:uiPriority="66"/>
+    <w:lsdException w:name="Medium Grid 1 Accent 5" w:uiPriority="67"/>
+    <w:lsdException w:name="Medium Grid 2 Accent 5" w:uiPriority="68"/>
+    <w:lsdException w:name="Medium Grid 3 Accent 5" w:uiPriority="69"/>
+    <w:lsdException w:name="Dark List Accent 5" w:uiPriority="70"/>
+    <w:lsdException w:name="Colorful Shading Accent 5" w:uiPriority="71"/>
+    <w:lsdException w:name="Colorful List Accent 5" w:uiPriority="72"/>
+    <w:lsdException w:name="Colorful Grid Accent 5" w:uiPriority="73"/>
+    <w:lsdException w:name="Light Shading Accent 6" w:uiPriority="60"/>
+    <w:lsdException w:name="Light List Accent 6" w:uiPriority="61"/>
+    <w:lsdException w:name="Light Grid Accent 6" w:uiPriority="62"/>
+    <w:lsdException w:name="Medium Shading 1 Accent 6" w:uiPriority="63"/>
+    <w:lsdException w:name="Medium Shading 2 Accent 6" w:uiPriority="64"/>
+    <w:lsdException w:name="Medium List 1 Accent 6" w:uiPriority="65"/>
+    <w:lsdException w:name="Medium List 2 Accent 6" w:uiPriority="66"/>
+    <w:lsdException w:name="Medium Grid 1 Accent 6" w:uiPriority="67"/>
+    <w:lsdException w:name="Medium Grid 2 Accent 6" w:uiPriority="68"/>
+    <w:lsdException w:name="Medium Grid 3 Accent 6" w:uiPriority="69"/>
+    <w:lsdException w:name="Dark List Accent 6" w:uiPriority="70"/>
+    <w:lsdException w:name="Colorful Shading Accent 6" w:uiPriority="71"/>
+    <w:lsdException w:name="Colorful List Accent 6" w:uiPriority="72"/>
+    <w:lsdException w:name="Colorful Grid Accent 6" w:uiPriority="73"/>
+    <w:lsdException w:name="Subtle Emphasis" w:uiPriority="19" w:qFormat="1"/>
+    <w:lsdException w:name="Intense Emphasis" w:uiPriority="21" w:qFormat="1"/>
+    <w:lsdException w:name="Subtle Reference" w:uiPriority="31" w:qFormat="1"/>
+    <w:lsdException w:name="Intense Reference" w:uiPriority="32" w:qFormat="1"/>
+    <w:lsdException w:name="Book Title" w:uiPriority="33" w:qFormat="1"/>
+    <w:lsdException w:name="Bibliography" w:semiHidden="1" w:uiPriority="37" w:unhideWhenUsed="1"/>
+    <w:lsdException w:name="TOC Heading" w:semiHidden="1" w:uiPriority="39" w:unhideWhenUsed="1" w:qFormat="1"/>
+    <w:lsdException w:name="Plain Table 1" w:uiPriority="41"/>
+    <w:lsdException w:name="Plain Table 2" w:uiPriority="42"/>
+    <w:lsdException w:name="Plain Table 3" w:uiPriority="43"/>
+    <w:lsdException w:name="Plain Table 4" w:uiPriority="44"/>
+    <w:lsdException w:name="Plain Table 5" w:uiPriority="45"/>
+    <w:lsdException w:name="Grid Table Light" w:uiPriority="40"/>
+    <w:lsdException w:name="Grid Table 1 Light" w:uiPriority="46"/>
+    <w:lsdException w:name="Grid Table 2" w:uiPriority="47"/>
+    <w:lsdException w:name="Grid Table 3" w:uiPriority="48"/>
+    <w:lsdException w:name="Grid Table 4" w:uiPriority="49"/>
+    <w:lsdException w:name="Grid Table 5 Dark" w:uiPriority="50"/>
+    <w:lsdException w:name="Grid Table 6 Colorful" w:uiPriority="51"/>
+    <w:lsdException w:name="Grid Table 7 Colorful" w:uiPriority="52"/>
+    <w:lsdException w:name="Grid Table 1 Light Accent 1" w:uiPriority="46"/>
+    <w:lsdException w:name="Grid Table 2 Accent 1" w:uiPriority="47"/>
+    <w:lsdException w:name="Grid Table 3 Accent 1" w:uiPriority="48"/>
+    <w:lsdException w:name="Grid Table 4 Accent 1" w:uiPriority="49"/>
+    <w:lsdException w:name="Grid Table 5 Dark Accent 1" w:uiPriority="50"/>
+    <w:lsdException w:name="Grid Table 6 Colorful Accent 1" w:uiPriority="51"/>
+    <w:lsdException w:name="Grid Table 7 Colorful Accent 1" w:uiPriority="52"/>
+    <w:lsdException w:name="Grid Table 1 Light Accent 2" w:uiPriority="46"/>
+    <w:lsdException w:name="Grid Table 2 Accent 2" w:uiPriority="47"/>
+    <w:lsdException w:name="Grid Table 3 Accent 2" w:uiPriority="48"/>
+    <w:lsdException w:name="Grid Table 4 Accent 2" w:uiPriority="49"/>
+    <w:lsdException w:name="Grid Table 5 Dark Accent 2" w:uiPriority="50"/>
+    <w:lsdException w:name="Grid Table 6 Colorful Accent 2" w:uiPriority="51"/>
+    <w:lsdException w:name="Grid Table 7 Colorful Accent 2" w:uiPriority="52"/>
+    <w:lsdException w:name="Grid Table 1 Light Accent 3" w:uiPriority="46"/>
+    <w:lsdException w:name="Grid Table 2 Accent 3" w:uiPriority="47"/>
+    <w:lsdException w:name="Grid Table 3 Accent 3" w:uiPriority="48"/>
+    <w:lsdException w:name="Grid Table 4 Accent 3" w:uiPriority="49"/>
+    <w:lsdException w:name="Grid Table 5 Dark Accent 3" w:uiPriority="50"/>
+    <w:lsdException w:name="Grid Table 6 Colorful Accent 3" w:uiPriority="51"/>
+    <w:lsdException w:name="Grid Table 7 Colorful Accent 3" w:uiPriority="52"/>
+    <w:lsdException w:name="Grid Table 1 Light Accent 4" w:uiPriority="46"/>
+    <w:lsdException w:name="Grid Table 2 Accent 4" w:uiPriority="47"/>
+    <w:lsdException w:name="Grid Table 3 Accent 4" w:uiPriority="48"/>
+    <w:lsdException w:name="Grid Table 4 Accent 4" w:uiPriority="49"/>
+    <w:lsdException w:name="Grid Table 5 Dark Accent 4" w:uiPriority="50"/>
+    <w:lsdException w:name="Grid Table 6 Colorful Accent 4" w:uiPriority="51"/>
+    <w:lsdException w:name="Grid Table 7 Colorful Accent 4" w:uiPriority="52"/>
+    <w:lsdException w:name="Grid Table 1 Light Accent 5" w:uiPriority="46"/>
+    <w:lsdException w:name="Grid Table 2 Accent 5" w:uiPriority="47"/>
+    <w:lsdException w:name="Grid Table 3 Accent 5" w:uiPriority="48"/>
+    <w:lsdException w:name="Grid Table 4 Accent 5" w:uiPriority="49"/>
+    <w:lsdException w:name="Grid Table 5 Dark Accent 5" w:uiPriority="50"/>
+    <w:lsdException w:name="Grid Table 6 Colorful Accent 5" w:uiPriority="51"/>
+    <w:lsdException w:name="Grid Table 7 Colorful Accent 5" w:uiPriority="52"/>
+    <w:lsdException w:name="Grid Table 1 Light Accent 6" w:uiPriority="46"/>
+    <w:lsdException w:name="Grid Table 2 Accent 6" w:uiPriority="47"/>
+    <w:lsdException w:name="Grid Table 3 Accent 6" w:uiPriority="48"/>
+    <w:lsdException w:name="Grid Table 4 Accent 6" w:uiPriority="49"/>
+    <w:lsdException w:name="Grid Table 5 Dark Accent 6" w:uiPriority="50"/>
+    <w:lsdException w:name="Grid Table 6 Colorful Accent 6" w:uiPriority="51"/>
+    <w:lsdException w:name="Grid Table 7 Colorful Accent 6" w:uiPriority="52"/>
+    <w:lsdException w:name="List Table 1 Light" w:uiPriority="46"/>
+    <w:lsdException w:name="List Table 2" w:uiPriority="47"/>
+    <w:lsdException w:name="List Table 3" w:uiPriority="48"/>
+    <w:lsdException w:name="List Table 4" w:uiPriority="49"/>
+    <w:lsdException w:name="List Table 5 Dark" w:uiPriority="50"/>
+    <w:lsdException w:name="List Table 6 Colorful" w:uiPriority="51"/>
+    <w:lsdException w:name="List Table 7 Colorful" w:uiPriority="52"/>
+    <w:lsdException w:name="List Table 1 Light Accent 1" w:uiPriority="46"/>
+    <w:lsdException w:name="List Table 2 Accent 1" w:uiPriority="47"/>
+    <w:lsdException w:name="List Table 3 Accent 1" w:uiPriority="48"/>
+    <w:lsdException w:name="List Table 4 Accent 1" w:uiPriority="49"/>
+    <w:lsdException w:name="List Table 5 Dark Accent 1" w:uiPriority="50"/>
+    <w:lsdException w:name="List Table 6 Colorful Accent 1" w:uiPriority="51"/>
+    <w:lsdException w:name="List Table 7 Colorful Accent 1" w:uiPriority="52"/>
+    <w:lsdException w:name="List Table 1 Light Accent 2" w:uiPriority="46"/>
+    <w:lsdException w:name="List Table 2 Accent 2" w:uiPriority="47"/>
+    <w:lsdException w:name="List Table 3 Accent 2" w:uiPriority="48"/>
+    <w:lsdException w:name="List Table 4 Accent 2" w:uiPriority="49"/>
+    <w:lsdException w:name="List Table 5 Dark Accent 2" w:uiPriority="50"/>
+    <w:lsdException w:name="List Table 6 Colorful Accent 2" w:uiPriority="51"/>
+    <w:lsdException w:name="List Table 7 Colorful Accent 2" w:uiPriority="52"/>
+    <w:lsdException w:name="List Table 1 Light Accent 3" w:uiPriority="46"/>
+    <w:lsdException w:name="List Table 2 Accent 3" w:uiPriority="47"/>
+    <w:lsdException w:name="List Table 3 Accent 3" w:uiPriority="48"/>
+    <w:lsdException w:name="List Table 4 Accent 3" w:uiPriority="49"/>
+    <w:lsdException w:name="List Table 5 Dark Accent 3" w:uiPriority="50"/>
+    <w:lsdException w:name="List Table 6 Colorful Accent 3" w:uiPriority="51"/>
+    <w:lsdException w:name="List Table 7 Colorful Accent 3" w:uiPriority="52"/>
+    <w:lsdException w:name="List Table 1 Light Accent 4" w:uiPriority="46"/>
+    <w:lsdException w:name="List Table 2 Accent 4" w:uiPriority="47"/>
+    <w:lsdException w:name="List Table 3 Accent 4" w:uiPriority="48"/>
+    <w:lsdException w:name="List Table 4 Accent 4" w:uiPriority="49"/>
+    <w:lsdException w:name="List Table 5 Dark Accent 4" w:uiPriority="50"/>
+    <w:lsdException w:name="List Table 6 Colorful Accent 4" w:uiPriority="51"/>
+    <w:lsdException w:name="List Table 7 Colorful Accent 4" w:uiPriority="52"/>
+    <w:lsdException w:name="List Table 1 Light Accent 5" w:uiPriority="46"/>
+    <w:lsdException w:name="List Table 2 Accent 5" w:uiPriority="47"/>
+    <w:lsdException w:name="List Table 3 Accent 5" w:uiPriority="48"/>
+    <w:lsdException w:name="List Table 4 Accent 5" w:uiPriority="49"/>
+    <w:lsdException w:name="List Table 5 Dark Accent 5" w:uiPriority="50"/>
+    <w:lsdException w:name="List Table 6 Colorful Accent 5" w:uiPriority="51"/>
+    <w:lsdException w:name="List Table 7 Colorful Accent 5" w:uiPriority="52"/>
+    <w:lsdException w:name="List Table 1 Light Accent 6" w:uiPriority="46"/>
+    <w:lsdException w:name="List Table 2 Accent 6" w:uiPriority="47"/>
+    <w:lsdException w:name="List Table 3 Accent 6" w:uiPriority="48"/>
+    <w:lsdException w:name="List Table 4 Accent 6" w:uiPriority="49"/>
+    <w:lsdException w:name="List Table 5 Dark Accent 6" w:uiPriority="50"/>
+    <w:lsdException w:name="List Table 6 Colorful Accent 6" w:uiPriority="51"/>
+    <w:lsdException w:name="List Table 7 Colorful Accent 6" w:uiPriority="52"/>
   </w:latentStyles>
   <w:style w:type="paragraph" w:default="1" w:styleId="Normal">
     <w:name w:val="Normal"/>
@@ -20612,7 +20253,7 @@
   <a:extraClrSchemeLst/>
   <a:extLst>
     <a:ext uri="{05A4C25C-085E-4340-85A3-A5531E510DB2}">
-      <thm15:themeFamily xmlns:thm15="http://schemas.microsoft.com/office/thememl/2012/main" xmlns="" name="Office Theme" id="{62F939B6-93AF-4DB8-9C6B-D6C7DFDC589F}" vid="{4A3C46E8-61CC-4603-A589-7422A47A8E4A}"/>
+      <thm15:themeFamily xmlns:thm15="http://schemas.microsoft.com/office/thememl/2012/main" name="Office Theme" id="{62F939B6-93AF-4DB8-9C6B-D6C7DFDC589F}" vid="{4A3C46E8-61CC-4603-A589-7422A47A8E4A}"/>
     </a:ext>
   </a:extLst>
 </a:theme>
@@ -20623,7 +20264,7 @@
 </file>
 
 <file path=customXml/itemProps1.xml><?xml version="1.0" encoding="utf-8"?>
-<ds:datastoreItem xmlns:ds="http://schemas.openxmlformats.org/officeDocument/2006/customXml" ds:itemID="{061E8A8D-7481-4DE3-B454-5A23EB780C28}">
+<ds:datastoreItem xmlns:ds="http://schemas.openxmlformats.org/officeDocument/2006/customXml" ds:itemID="{5AF5FF10-8886-4631-A17B-F432D764B62B}">
   <ds:schemaRefs>
     <ds:schemaRef ds:uri="http://schemas.openxmlformats.org/officeDocument/2006/bibliography"/>
   </ds:schemaRefs>

</xml_diff>